<commit_message>
Changed section 2 with dataset explanation
</commit_message>
<xml_diff>
--- a/First_Delivery/presentation/Lab02-Doc Template.docx
+++ b/First_Delivery/presentation/Lab02-Doc Template.docx
@@ -496,29 +496,59 @@
           <w:rFonts w:ascii="Calibri" w:eastAsia="DejaVu Sans Condensed" w:hAnsi="Calibri"/>
           <w:lang w:val="en-GB"/>
         </w:rPr>
-        <w:t>Our dataset</w:t>
-      </w:r>
-      <w:r>
-        <w:rPr>
-          <w:rFonts w:ascii="Calibri" w:eastAsia="DejaVu Sans Condensed" w:hAnsi="Calibri"/>
-          <w:lang w:val="en-GB"/>
-        </w:rPr>
-        <w:t xml:space="preserve"> will </w:t>
-      </w:r>
-      <w:r>
-        <w:rPr>
-          <w:rFonts w:ascii="Calibri" w:eastAsia="DejaVu Sans Condensed" w:hAnsi="Calibri"/>
-          <w:lang w:val="en-GB"/>
-        </w:rPr>
-        <w:t xml:space="preserve">consist in a combination of metrics of time spent reading and </w:t>
-      </w:r>
-      <w:r>
-        <w:rPr>
-          <w:rFonts w:ascii="Calibri" w:eastAsia="DejaVu Sans Condensed" w:hAnsi="Calibri"/>
-          <w:lang w:val="en-GB"/>
-        </w:rPr>
-        <w:t>high-academic rate by country, age and sex.</w:t>
-      </w:r>
+        <w:t xml:space="preserve">The dataset we will use consists in the combination of metrics such as the amount of time </w:t>
+      </w:r>
+      <w:r>
+        <w:rPr>
+          <w:rFonts w:ascii="Calibri" w:eastAsia="DejaVu Sans Condensed" w:hAnsi="Calibri"/>
+          <w:lang w:val="en-GB"/>
+        </w:rPr>
+        <w:t xml:space="preserve">spent </w:t>
+      </w:r>
+      <w:r>
+        <w:rPr>
+          <w:rFonts w:ascii="Calibri" w:eastAsia="DejaVu Sans Condensed" w:hAnsi="Calibri"/>
+          <w:lang w:val="en-GB"/>
+        </w:rPr>
+        <w:t xml:space="preserve">reading, </w:t>
+      </w:r>
+      <w:r>
+        <w:rPr>
+          <w:rFonts w:ascii="Calibri" w:eastAsia="DejaVu Sans Condensed" w:hAnsi="Calibri"/>
+          <w:lang w:val="en-GB"/>
+        </w:rPr>
+        <w:t>the percentage of high academic achievement,</w:t>
+      </w:r>
+      <w:r>
+        <w:rPr>
+          <w:rFonts w:ascii="Calibri" w:eastAsia="DejaVu Sans Condensed" w:hAnsi="Calibri"/>
+          <w:lang w:val="en-GB"/>
+        </w:rPr>
+        <w:t xml:space="preserve"> </w:t>
+      </w:r>
+      <w:r>
+        <w:rPr>
+          <w:rFonts w:ascii="Calibri" w:eastAsia="DejaVu Sans Condensed" w:hAnsi="Calibri"/>
+          <w:lang w:val="en-GB"/>
+        </w:rPr>
+        <w:t>the rate of dropout</w:t>
+      </w:r>
+      <w:r>
+        <w:rPr>
+          <w:rFonts w:ascii="Calibri" w:eastAsia="DejaVu Sans Condensed" w:hAnsi="Calibri"/>
+          <w:lang w:val="en-GB"/>
+        </w:rPr>
+        <w:t xml:space="preserve"> and </w:t>
+      </w:r>
+      <w:r>
+        <w:rPr>
+          <w:rFonts w:ascii="Calibri" w:eastAsia="DejaVu Sans Condensed" w:hAnsi="Calibri"/>
+          <w:lang w:val="en-GB"/>
+        </w:rPr>
+        <w:t>expenditure in books and other reading materials.</w:t>
+      </w:r>
+      <w:bookmarkStart w:id="0" w:name="_GoBack"/>
+      <w:bookmarkEnd w:id="0"/>
     </w:p>
     <w:p>
       <w:pPr>
@@ -528,39 +558,110 @@
         <w:jc w:val="both"/>
         <w:rPr>
           <w:rFonts w:ascii="Calibri" w:eastAsia="DejaVu Sans Condensed" w:hAnsi="Calibri"/>
-          <w:highlight w:val="yellow"/>
-          <w:lang w:val="en-GB"/>
-        </w:rPr>
-      </w:pPr>
-      <w:r>
-        <w:rPr>
-          <w:rFonts w:ascii="Calibri" w:eastAsia="DejaVu Sans Condensed" w:hAnsi="Calibri"/>
-          <w:highlight w:val="yellow"/>
+          <w:lang w:val="en-GB"/>
+        </w:rPr>
+      </w:pPr>
+      <w:r>
+        <w:rPr>
+          <w:rFonts w:ascii="Calibri" w:eastAsia="DejaVu Sans Condensed" w:hAnsi="Calibri"/>
           <w:lang w:val="en-GB"/>
         </w:rPr>
         <w:tab/>
-        <w:t xml:space="preserve">The </w:t>
-      </w:r>
-      <w:proofErr w:type="spellStart"/>
-      <w:r>
-        <w:rPr>
-          <w:rFonts w:ascii="Calibri" w:eastAsia="DejaVu Sans Condensed" w:hAnsi="Calibri"/>
-          <w:highlight w:val="yellow"/>
-          <w:lang w:val="en-GB"/>
-        </w:rPr>
-        <w:t>datasources</w:t>
-      </w:r>
-      <w:proofErr w:type="spellEnd"/>
-      <w:r>
-        <w:rPr>
-          <w:rFonts w:ascii="Calibri" w:eastAsia="DejaVu Sans Condensed" w:hAnsi="Calibri"/>
-          <w:highlight w:val="yellow"/>
-          <w:lang w:val="en-GB"/>
-        </w:rPr>
-        <w:t xml:space="preserve"> will be </w:t>
-      </w:r>
-      <w:bookmarkStart w:id="0" w:name="_GoBack"/>
-      <w:bookmarkEnd w:id="0"/>
+        <w:t>For now, the dataset providers we are using are just:</w:t>
+      </w:r>
+    </w:p>
+    <w:p>
+      <w:pPr>
+        <w:pStyle w:val="PargrafodaLista"/>
+        <w:widowControl w:val="0"/>
+        <w:numPr>
+          <w:ilvl w:val="0"/>
+          <w:numId w:val="10"/>
+        </w:numPr>
+        <w:suppressAutoHyphens/>
+        <w:spacing w:after="120"/>
+        <w:jc w:val="both"/>
+        <w:rPr>
+          <w:rFonts w:ascii="Calibri" w:eastAsia="DejaVu Sans Condensed" w:hAnsi="Calibri"/>
+          <w:lang w:val="en-GB"/>
+        </w:rPr>
+      </w:pPr>
+      <w:hyperlink r:id="rId5" w:history="1">
+        <w:r>
+          <w:rPr>
+            <w:rStyle w:val="Hiperligao"/>
+            <w:rFonts w:ascii="Calibri" w:eastAsia="DejaVu Sans Condensed" w:hAnsi="Calibri"/>
+            <w:lang w:val="en-GB"/>
+          </w:rPr>
+          <w:t>https://ec.europa.eu/eurostat</w:t>
+        </w:r>
+      </w:hyperlink>
+    </w:p>
+    <w:p>
+      <w:pPr>
+        <w:widowControl w:val="0"/>
+        <w:suppressAutoHyphens/>
+        <w:spacing w:after="120"/>
+        <w:jc w:val="both"/>
+        <w:rPr>
+          <w:rFonts w:ascii="Calibri" w:eastAsia="DejaVu Sans Condensed" w:hAnsi="Calibri"/>
+          <w:lang w:val="en-GB"/>
+        </w:rPr>
+      </w:pPr>
+    </w:p>
+    <w:p>
+      <w:pPr>
+        <w:widowControl w:val="0"/>
+        <w:suppressAutoHyphens/>
+        <w:spacing w:after="120"/>
+        <w:jc w:val="both"/>
+        <w:rPr>
+          <w:rFonts w:ascii="Calibri" w:eastAsia="DejaVu Sans Condensed" w:hAnsi="Calibri"/>
+          <w:lang w:val="en-GB"/>
+        </w:rPr>
+      </w:pPr>
+      <w:r>
+        <w:rPr>
+          <w:rFonts w:ascii="Calibri" w:eastAsia="DejaVu Sans Condensed" w:hAnsi="Calibri"/>
+          <w:lang w:val="en-GB"/>
+        </w:rPr>
+        <w:tab/>
+        <w:t>From here we can download all the datasets and in the required formats, such as .csv and .xml files.</w:t>
+      </w:r>
+    </w:p>
+    <w:p>
+      <w:pPr>
+        <w:widowControl w:val="0"/>
+        <w:suppressAutoHyphens/>
+        <w:spacing w:after="120"/>
+        <w:jc w:val="both"/>
+        <w:rPr>
+          <w:rFonts w:ascii="Calibri" w:eastAsia="DejaVu Sans Condensed" w:hAnsi="Calibri"/>
+          <w:highlight w:val="yellow"/>
+          <w:lang w:val="en-GB"/>
+        </w:rPr>
+      </w:pPr>
+    </w:p>
+    <w:p>
+      <w:pPr>
+        <w:widowControl w:val="0"/>
+        <w:suppressAutoHyphens/>
+        <w:spacing w:after="120"/>
+        <w:jc w:val="both"/>
+        <w:rPr>
+          <w:rFonts w:ascii="Calibri" w:eastAsia="DejaVu Sans Condensed" w:hAnsi="Calibri"/>
+          <w:highlight w:val="yellow"/>
+          <w:lang w:val="en-GB"/>
+        </w:rPr>
+      </w:pPr>
+      <w:r>
+        <w:rPr>
+          <w:rFonts w:ascii="Calibri" w:eastAsia="DejaVu Sans Condensed" w:hAnsi="Calibri"/>
+          <w:highlight w:val="yellow"/>
+          <w:lang w:val="en-GB"/>
+        </w:rPr>
+        <w:t>(Is the information incomplete??</w:t>
+      </w:r>
     </w:p>
     <w:p>
       <w:pPr>
@@ -873,7 +974,6 @@
           <w:highlight w:val="yellow"/>
           <w:lang w:val="en-GB"/>
         </w:rPr>
-        <w:lastRenderedPageBreak/>
         <w:t>Question  5</w:t>
       </w:r>
       <w:r>
@@ -2243,6 +2343,119 @@
       <w:lvlJc w:val="left"/>
       <w:pPr>
         <w:ind w:left="6480" w:hanging="360"/>
+      </w:pPr>
+      <w:rPr>
+        <w:rFonts w:ascii="Wingdings" w:hAnsi="Wingdings" w:hint="default"/>
+      </w:rPr>
+    </w:lvl>
+  </w:abstractNum>
+  <w:abstractNum w:abstractNumId="9" w15:restartNumberingAfterBreak="0">
+    <w:nsid w:val="72AD3043"/>
+    <w:multiLevelType w:val="hybridMultilevel"/>
+    <w:tmpl w:val="8130B040"/>
+    <w:lvl w:ilvl="0" w:tplc="08160001">
+      <w:start w:val="1"/>
+      <w:numFmt w:val="bullet"/>
+      <w:lvlText w:val=""/>
+      <w:lvlJc w:val="left"/>
+      <w:pPr>
+        <w:ind w:left="1440" w:hanging="360"/>
+      </w:pPr>
+      <w:rPr>
+        <w:rFonts w:ascii="Symbol" w:hAnsi="Symbol" w:hint="default"/>
+      </w:rPr>
+    </w:lvl>
+    <w:lvl w:ilvl="1" w:tplc="08160003" w:tentative="1">
+      <w:start w:val="1"/>
+      <w:numFmt w:val="bullet"/>
+      <w:lvlText w:val="o"/>
+      <w:lvlJc w:val="left"/>
+      <w:pPr>
+        <w:ind w:left="2160" w:hanging="360"/>
+      </w:pPr>
+      <w:rPr>
+        <w:rFonts w:ascii="Courier New" w:hAnsi="Courier New" w:cs="Courier New" w:hint="default"/>
+      </w:rPr>
+    </w:lvl>
+    <w:lvl w:ilvl="2" w:tplc="08160005" w:tentative="1">
+      <w:start w:val="1"/>
+      <w:numFmt w:val="bullet"/>
+      <w:lvlText w:val=""/>
+      <w:lvlJc w:val="left"/>
+      <w:pPr>
+        <w:ind w:left="2880" w:hanging="360"/>
+      </w:pPr>
+      <w:rPr>
+        <w:rFonts w:ascii="Wingdings" w:hAnsi="Wingdings" w:hint="default"/>
+      </w:rPr>
+    </w:lvl>
+    <w:lvl w:ilvl="3" w:tplc="08160001" w:tentative="1">
+      <w:start w:val="1"/>
+      <w:numFmt w:val="bullet"/>
+      <w:lvlText w:val=""/>
+      <w:lvlJc w:val="left"/>
+      <w:pPr>
+        <w:ind w:left="3600" w:hanging="360"/>
+      </w:pPr>
+      <w:rPr>
+        <w:rFonts w:ascii="Symbol" w:hAnsi="Symbol" w:hint="default"/>
+      </w:rPr>
+    </w:lvl>
+    <w:lvl w:ilvl="4" w:tplc="08160003" w:tentative="1">
+      <w:start w:val="1"/>
+      <w:numFmt w:val="bullet"/>
+      <w:lvlText w:val="o"/>
+      <w:lvlJc w:val="left"/>
+      <w:pPr>
+        <w:ind w:left="4320" w:hanging="360"/>
+      </w:pPr>
+      <w:rPr>
+        <w:rFonts w:ascii="Courier New" w:hAnsi="Courier New" w:cs="Courier New" w:hint="default"/>
+      </w:rPr>
+    </w:lvl>
+    <w:lvl w:ilvl="5" w:tplc="08160005" w:tentative="1">
+      <w:start w:val="1"/>
+      <w:numFmt w:val="bullet"/>
+      <w:lvlText w:val=""/>
+      <w:lvlJc w:val="left"/>
+      <w:pPr>
+        <w:ind w:left="5040" w:hanging="360"/>
+      </w:pPr>
+      <w:rPr>
+        <w:rFonts w:ascii="Wingdings" w:hAnsi="Wingdings" w:hint="default"/>
+      </w:rPr>
+    </w:lvl>
+    <w:lvl w:ilvl="6" w:tplc="08160001" w:tentative="1">
+      <w:start w:val="1"/>
+      <w:numFmt w:val="bullet"/>
+      <w:lvlText w:val=""/>
+      <w:lvlJc w:val="left"/>
+      <w:pPr>
+        <w:ind w:left="5760" w:hanging="360"/>
+      </w:pPr>
+      <w:rPr>
+        <w:rFonts w:ascii="Symbol" w:hAnsi="Symbol" w:hint="default"/>
+      </w:rPr>
+    </w:lvl>
+    <w:lvl w:ilvl="7" w:tplc="08160003" w:tentative="1">
+      <w:start w:val="1"/>
+      <w:numFmt w:val="bullet"/>
+      <w:lvlText w:val="o"/>
+      <w:lvlJc w:val="left"/>
+      <w:pPr>
+        <w:ind w:left="6480" w:hanging="360"/>
+      </w:pPr>
+      <w:rPr>
+        <w:rFonts w:ascii="Courier New" w:hAnsi="Courier New" w:cs="Courier New" w:hint="default"/>
+      </w:rPr>
+    </w:lvl>
+    <w:lvl w:ilvl="8" w:tplc="08160005" w:tentative="1">
+      <w:start w:val="1"/>
+      <w:numFmt w:val="bullet"/>
+      <w:lvlText w:val=""/>
+      <w:lvlJc w:val="left"/>
+      <w:pPr>
+        <w:ind w:left="7200" w:hanging="360"/>
       </w:pPr>
       <w:rPr>
         <w:rFonts w:ascii="Wingdings" w:hAnsi="Wingdings" w:hint="default"/>
@@ -2275,6 +2488,9 @@
   </w:num>
   <w:num w:numId="9">
     <w:abstractNumId w:val="7"/>
+  </w:num>
+  <w:num w:numId="10">
+    <w:abstractNumId w:val="9"/>
   </w:num>
 </w:numbering>
 </file>
@@ -2796,6 +3012,18 @@
       <w:contextualSpacing/>
     </w:pPr>
   </w:style>
+  <w:style w:type="character" w:styleId="MenoNoResolvida">
+    <w:name w:val="Unresolved Mention"/>
+    <w:basedOn w:val="Tipodeletrapredefinidodopargrafo"/>
+    <w:uiPriority w:val="99"/>
+    <w:semiHidden/>
+    <w:unhideWhenUsed/>
+    <w:rsid w:val="00E27922"/>
+    <w:rPr>
+      <w:color w:val="605E5C"/>
+      <w:shd w:val="clear" w:color="auto" w:fill="E1DFDD"/>
+    </w:rPr>
+  </w:style>
 </w:styles>
 </file>
 

</xml_diff>

<commit_message>
Add the 6 question the Info Vis will answer
</commit_message>
<xml_diff>
--- a/First_Delivery/presentation/Lab02-Doc Template.docx
+++ b/First_Delivery/presentation/Lab02-Doc Template.docx
@@ -547,8 +547,6 @@
         </w:rPr>
         <w:t>expenditure in books and other reading materials.</w:t>
       </w:r>
-      <w:bookmarkStart w:id="0" w:name="_GoBack"/>
-      <w:bookmarkEnd w:id="0"/>
     </w:p>
     <w:p>
       <w:pPr>
@@ -819,10 +817,6 @@
       <w:pPr>
         <w:pStyle w:val="PargrafodaLista"/>
         <w:widowControl w:val="0"/>
-        <w:numPr>
-          <w:ilvl w:val="0"/>
-          <w:numId w:val="8"/>
-        </w:numPr>
         <w:suppressAutoHyphens/>
         <w:spacing w:after="120"/>
         <w:jc w:val="both"/>
@@ -832,193 +826,253 @@
           <w:lang w:val="en-GB"/>
         </w:rPr>
       </w:pPr>
-      <w:r>
-        <w:rPr>
-          <w:rFonts w:ascii="Calibri" w:eastAsia="DejaVu Sans Condensed" w:hAnsi="Calibri"/>
-          <w:highlight w:val="yellow"/>
-          <w:lang w:val="en-GB"/>
-        </w:rPr>
-        <w:t>Question  1</w:t>
-      </w:r>
-      <w:r>
-        <w:rPr>
-          <w:rFonts w:ascii="Calibri" w:eastAsia="DejaVu Sans Condensed" w:hAnsi="Calibri"/>
-          <w:highlight w:val="yellow"/>
-          <w:lang w:val="en-GB"/>
-        </w:rPr>
-        <w:t>;</w:t>
-      </w:r>
-    </w:p>
-    <w:p>
-      <w:pPr>
-        <w:pStyle w:val="PargrafodaLista"/>
-        <w:widowControl w:val="0"/>
-        <w:numPr>
-          <w:ilvl w:val="0"/>
-          <w:numId w:val="8"/>
-        </w:numPr>
+    </w:p>
+    <w:p>
+      <w:pPr>
+        <w:widowControl w:val="0"/>
         <w:suppressAutoHyphens/>
         <w:spacing w:after="120"/>
         <w:jc w:val="both"/>
         <w:rPr>
           <w:rFonts w:ascii="Calibri" w:eastAsia="DejaVu Sans Condensed" w:hAnsi="Calibri"/>
-          <w:highlight w:val="yellow"/>
-          <w:lang w:val="en-GB"/>
-        </w:rPr>
-      </w:pPr>
-      <w:r>
-        <w:rPr>
-          <w:rFonts w:ascii="Calibri" w:eastAsia="DejaVu Sans Condensed" w:hAnsi="Calibri"/>
-          <w:highlight w:val="yellow"/>
-          <w:lang w:val="en-GB"/>
-        </w:rPr>
-        <w:t>Question  2</w:t>
-      </w:r>
-      <w:r>
-        <w:rPr>
-          <w:rFonts w:ascii="Calibri" w:eastAsia="DejaVu Sans Condensed" w:hAnsi="Calibri"/>
-          <w:highlight w:val="yellow"/>
-          <w:lang w:val="en-GB"/>
-        </w:rPr>
-        <w:t>;</w:t>
-      </w:r>
-    </w:p>
-    <w:p>
-      <w:pPr>
-        <w:pStyle w:val="PargrafodaLista"/>
-        <w:widowControl w:val="0"/>
-        <w:numPr>
-          <w:ilvl w:val="0"/>
-          <w:numId w:val="8"/>
-        </w:numPr>
+          <w:lang w:val="en-GB"/>
+        </w:rPr>
+      </w:pPr>
+      <w:r>
+        <w:rPr>
+          <w:rFonts w:ascii="Calibri" w:eastAsia="DejaVu Sans Condensed" w:hAnsi="Calibri"/>
+          <w:lang w:val="en-GB"/>
+        </w:rPr>
+        <w:t xml:space="preserve">-  </w:t>
+      </w:r>
+      <w:r>
+        <w:rPr>
+          <w:rFonts w:ascii="Calibri" w:eastAsia="DejaVu Sans Condensed" w:hAnsi="Calibri"/>
+          <w:lang w:val="en-GB"/>
+        </w:rPr>
+        <w:t>How many hours in average the countries in EU spend reading?</w:t>
+      </w:r>
+    </w:p>
+    <w:p>
+      <w:pPr>
+        <w:widowControl w:val="0"/>
         <w:suppressAutoHyphens/>
         <w:spacing w:after="120"/>
         <w:jc w:val="both"/>
         <w:rPr>
           <w:rFonts w:ascii="Calibri" w:eastAsia="DejaVu Sans Condensed" w:hAnsi="Calibri"/>
-          <w:highlight w:val="yellow"/>
-          <w:lang w:val="en-GB"/>
-        </w:rPr>
-      </w:pPr>
-      <w:r>
-        <w:rPr>
-          <w:rFonts w:ascii="Calibri" w:eastAsia="DejaVu Sans Condensed" w:hAnsi="Calibri"/>
-          <w:highlight w:val="yellow"/>
-          <w:lang w:val="en-GB"/>
-        </w:rPr>
-        <w:t>Question  3</w:t>
-      </w:r>
-      <w:r>
-        <w:rPr>
-          <w:rFonts w:ascii="Calibri" w:eastAsia="DejaVu Sans Condensed" w:hAnsi="Calibri"/>
-          <w:highlight w:val="yellow"/>
-          <w:lang w:val="en-GB"/>
-        </w:rPr>
-        <w:t>;</w:t>
-      </w:r>
-    </w:p>
-    <w:p>
-      <w:pPr>
-        <w:pStyle w:val="PargrafodaLista"/>
-        <w:widowControl w:val="0"/>
-        <w:numPr>
-          <w:ilvl w:val="0"/>
-          <w:numId w:val="8"/>
-        </w:numPr>
+          <w:lang w:val="en-GB"/>
+        </w:rPr>
+      </w:pPr>
+      <w:r>
+        <w:rPr>
+          <w:rFonts w:ascii="Calibri" w:eastAsia="DejaVu Sans Condensed" w:hAnsi="Calibri"/>
+          <w:lang w:val="en-GB"/>
+        </w:rPr>
+        <w:t xml:space="preserve">- </w:t>
+      </w:r>
+      <w:r>
+        <w:rPr>
+          <w:rFonts w:ascii="Calibri" w:eastAsia="DejaVu Sans Condensed" w:hAnsi="Calibri"/>
+          <w:lang w:val="en-GB"/>
+        </w:rPr>
+        <w:t xml:space="preserve">What is percentage </w:t>
+      </w:r>
+      <w:r>
+        <w:rPr>
+          <w:rFonts w:ascii="Calibri" w:eastAsia="DejaVu Sans Condensed" w:hAnsi="Calibri"/>
+          <w:lang w:val="en-GB"/>
+        </w:rPr>
+        <w:t xml:space="preserve">the </w:t>
+      </w:r>
+      <w:bookmarkStart w:id="0" w:name="_GoBack"/>
+      <w:bookmarkEnd w:id="0"/>
+      <w:r>
+        <w:rPr>
+          <w:rFonts w:ascii="Calibri" w:eastAsia="DejaVu Sans Condensed" w:hAnsi="Calibri"/>
+          <w:lang w:val="en-GB"/>
+        </w:rPr>
+        <w:t>books and newspapers are shared in the EU countries?</w:t>
+      </w:r>
+    </w:p>
+    <w:p>
+      <w:pPr>
+        <w:widowControl w:val="0"/>
         <w:suppressAutoHyphens/>
         <w:spacing w:after="120"/>
         <w:jc w:val="both"/>
         <w:rPr>
           <w:rFonts w:ascii="Calibri" w:eastAsia="DejaVu Sans Condensed" w:hAnsi="Calibri"/>
-          <w:highlight w:val="yellow"/>
-          <w:lang w:val="en-GB"/>
-        </w:rPr>
-      </w:pPr>
-      <w:r>
-        <w:rPr>
-          <w:rFonts w:ascii="Calibri" w:eastAsia="DejaVu Sans Condensed" w:hAnsi="Calibri"/>
-          <w:highlight w:val="yellow"/>
-          <w:lang w:val="en-GB"/>
-        </w:rPr>
-        <w:t>Question  4</w:t>
-      </w:r>
-      <w:r>
-        <w:rPr>
-          <w:rFonts w:ascii="Calibri" w:eastAsia="DejaVu Sans Condensed" w:hAnsi="Calibri"/>
-          <w:highlight w:val="yellow"/>
-          <w:lang w:val="en-GB"/>
-        </w:rPr>
-        <w:t>;</w:t>
-      </w:r>
-    </w:p>
-    <w:p>
-      <w:pPr>
-        <w:pStyle w:val="PargrafodaLista"/>
-        <w:widowControl w:val="0"/>
-        <w:numPr>
-          <w:ilvl w:val="0"/>
-          <w:numId w:val="8"/>
-        </w:numPr>
+          <w:lang w:val="en-GB"/>
+        </w:rPr>
+      </w:pPr>
+      <w:r>
+        <w:rPr>
+          <w:rFonts w:ascii="Calibri" w:eastAsia="DejaVu Sans Condensed" w:hAnsi="Calibri"/>
+          <w:lang w:val="en-GB"/>
+        </w:rPr>
+        <w:t xml:space="preserve">- </w:t>
+      </w:r>
+      <w:r>
+        <w:rPr>
+          <w:rFonts w:ascii="Calibri" w:eastAsia="DejaVu Sans Condensed" w:hAnsi="Calibri"/>
+          <w:lang w:val="en-GB"/>
+        </w:rPr>
+        <w:t xml:space="preserve">Given the reading habit of countries what is level of literacy of this country among the EU </w:t>
+      </w:r>
+      <w:r>
+        <w:rPr>
+          <w:rFonts w:ascii="Calibri" w:eastAsia="DejaVu Sans Condensed" w:hAnsi="Calibri"/>
+          <w:lang w:val="en-GB"/>
+        </w:rPr>
+        <w:t xml:space="preserve">   </w:t>
+      </w:r>
+      <w:r>
+        <w:rPr>
+          <w:rFonts w:ascii="Calibri" w:eastAsia="DejaVu Sans Condensed" w:hAnsi="Calibri"/>
+          <w:lang w:val="en-GB"/>
+        </w:rPr>
+        <w:t>countries?</w:t>
+      </w:r>
+    </w:p>
+    <w:p>
+      <w:pPr>
+        <w:widowControl w:val="0"/>
         <w:suppressAutoHyphens/>
         <w:spacing w:after="120"/>
         <w:jc w:val="both"/>
         <w:rPr>
           <w:rFonts w:ascii="Calibri" w:eastAsia="DejaVu Sans Condensed" w:hAnsi="Calibri"/>
-          <w:highlight w:val="yellow"/>
-          <w:lang w:val="en-GB"/>
-        </w:rPr>
-      </w:pPr>
-      <w:r>
-        <w:rPr>
-          <w:rFonts w:ascii="Calibri" w:eastAsia="DejaVu Sans Condensed" w:hAnsi="Calibri"/>
-          <w:highlight w:val="yellow"/>
-          <w:lang w:val="en-GB"/>
-        </w:rPr>
-        <w:t>Question  5</w:t>
-      </w:r>
-      <w:r>
-        <w:rPr>
-          <w:rFonts w:ascii="Calibri" w:eastAsia="DejaVu Sans Condensed" w:hAnsi="Calibri"/>
-          <w:highlight w:val="yellow"/>
-          <w:lang w:val="en-GB"/>
-        </w:rPr>
-        <w:t>;</w:t>
-      </w:r>
-    </w:p>
-    <w:p>
-      <w:pPr>
-        <w:pStyle w:val="PargrafodaLista"/>
-        <w:widowControl w:val="0"/>
-        <w:numPr>
-          <w:ilvl w:val="0"/>
-          <w:numId w:val="8"/>
-        </w:numPr>
+          <w:lang w:val="en-GB"/>
+        </w:rPr>
+      </w:pPr>
+      <w:r>
+        <w:rPr>
+          <w:rFonts w:ascii="Calibri" w:eastAsia="DejaVu Sans Condensed" w:hAnsi="Calibri"/>
+          <w:lang w:val="en-GB"/>
+        </w:rPr>
+        <w:t xml:space="preserve">- </w:t>
+      </w:r>
+      <w:r>
+        <w:rPr>
+          <w:rFonts w:ascii="Calibri" w:eastAsia="DejaVu Sans Condensed" w:hAnsi="Calibri"/>
+          <w:lang w:val="en-GB"/>
+        </w:rPr>
+        <w:t>Given a country reading habit what it</w:t>
+      </w:r>
+      <w:r>
+        <w:rPr>
+          <w:rFonts w:ascii="Calibri" w:eastAsia="DejaVu Sans Condensed" w:hAnsi="Calibri"/>
+          <w:lang w:val="en-GB"/>
+        </w:rPr>
+        <w:t xml:space="preserve"> </w:t>
+      </w:r>
+      <w:r>
+        <w:rPr>
+          <w:rFonts w:ascii="Calibri" w:eastAsia="DejaVu Sans Condensed" w:hAnsi="Calibri"/>
+          <w:u w:val="single"/>
+          <w:lang w:val="en-GB"/>
+        </w:rPr>
+        <w:t>i</w:t>
+      </w:r>
+      <w:r>
+        <w:rPr>
+          <w:rFonts w:ascii="Calibri" w:eastAsia="DejaVu Sans Condensed" w:hAnsi="Calibri"/>
+          <w:u w:val="single"/>
+          <w:lang w:val="en-GB"/>
+        </w:rPr>
+        <w:t>s</w:t>
+      </w:r>
+      <w:r>
+        <w:rPr>
+          <w:rFonts w:ascii="Calibri" w:eastAsia="DejaVu Sans Condensed" w:hAnsi="Calibri"/>
+          <w:lang w:val="en-GB"/>
+        </w:rPr>
+        <w:t xml:space="preserve"> the leave of dropout in this country?</w:t>
+      </w:r>
+    </w:p>
+    <w:p>
+      <w:pPr>
+        <w:widowControl w:val="0"/>
         <w:suppressAutoHyphens/>
         <w:spacing w:after="120"/>
         <w:jc w:val="both"/>
         <w:rPr>
           <w:rFonts w:ascii="Calibri" w:eastAsia="DejaVu Sans Condensed" w:hAnsi="Calibri"/>
-          <w:highlight w:val="yellow"/>
-          <w:lang w:val="en-GB"/>
-        </w:rPr>
-      </w:pPr>
-      <w:r>
-        <w:rPr>
-          <w:rFonts w:ascii="Calibri" w:eastAsia="DejaVu Sans Condensed" w:hAnsi="Calibri"/>
-          <w:highlight w:val="yellow"/>
-          <w:lang w:val="en-GB"/>
-        </w:rPr>
-        <w:t>…</w:t>
+          <w:lang w:val="en-GB"/>
+        </w:rPr>
+      </w:pPr>
+      <w:r>
+        <w:rPr>
+          <w:rFonts w:ascii="Calibri" w:eastAsia="DejaVu Sans Condensed" w:hAnsi="Calibri"/>
+          <w:lang w:val="en-GB"/>
+        </w:rPr>
+        <w:t xml:space="preserve">   </w:t>
+      </w:r>
+      <w:r>
+        <w:rPr>
+          <w:rFonts w:ascii="Calibri" w:eastAsia="DejaVu Sans Condensed" w:hAnsi="Calibri"/>
+          <w:lang w:val="en-GB"/>
+        </w:rPr>
+        <w:t xml:space="preserve"> By gender or/and age</w:t>
+      </w:r>
+    </w:p>
+    <w:p>
+      <w:pPr>
+        <w:widowControl w:val="0"/>
+        <w:suppressAutoHyphens/>
+        <w:spacing w:after="120"/>
+        <w:jc w:val="both"/>
+        <w:rPr>
+          <w:rFonts w:ascii="Calibri" w:eastAsia="DejaVu Sans Condensed" w:hAnsi="Calibri"/>
+          <w:lang w:val="en-GB"/>
+        </w:rPr>
+      </w:pPr>
+      <w:r>
+        <w:rPr>
+          <w:rFonts w:ascii="Calibri" w:eastAsia="DejaVu Sans Condensed" w:hAnsi="Calibri"/>
+          <w:lang w:val="en-GB"/>
+        </w:rPr>
+        <w:t xml:space="preserve">- </w:t>
+      </w:r>
+      <w:r>
+        <w:rPr>
+          <w:rFonts w:ascii="Calibri" w:eastAsia="DejaVu Sans Condensed" w:hAnsi="Calibri"/>
+          <w:lang w:val="en-GB"/>
+        </w:rPr>
+        <w:t>What is the level of poverty in the country with the lower reading habit?</w:t>
+      </w:r>
+    </w:p>
+    <w:p>
+      <w:pPr>
+        <w:widowControl w:val="0"/>
+        <w:suppressAutoHyphens/>
+        <w:spacing w:after="120"/>
+        <w:jc w:val="both"/>
+        <w:rPr>
+          <w:rFonts w:ascii="Calibri" w:eastAsia="DejaVu Sans Condensed" w:hAnsi="Calibri"/>
+          <w:lang w:val="en-GB"/>
+        </w:rPr>
+      </w:pPr>
+      <w:r>
+        <w:rPr>
+          <w:rFonts w:ascii="Calibri" w:eastAsia="DejaVu Sans Condensed" w:hAnsi="Calibri"/>
+          <w:lang w:val="en-GB"/>
+        </w:rPr>
+        <w:t xml:space="preserve">- </w:t>
+      </w:r>
+      <w:r>
+        <w:rPr>
+          <w:rFonts w:ascii="Calibri" w:eastAsia="DejaVu Sans Condensed" w:hAnsi="Calibri"/>
+          <w:lang w:val="en-GB"/>
+        </w:rPr>
+        <w:t>There is a correlation between low habit of reading and the academic given a country?</w:t>
       </w:r>
     </w:p>
     <w:p>
       <w:pPr>
         <w:pStyle w:val="PargrafodaLista"/>
         <w:widowControl w:val="0"/>
-        <w:numPr>
-          <w:ilvl w:val="0"/>
-          <w:numId w:val="8"/>
-        </w:numPr>
         <w:suppressAutoHyphens/>
         <w:spacing w:after="120"/>
         <w:jc w:val="both"/>

</xml_diff>

<commit_message>
Changed the names of some of the datasets, and started writing the data samples
</commit_message>
<xml_diff>
--- a/First_Delivery/presentation/Lab02-Doc Template.docx
+++ b/First_Delivery/presentation/Lab02-Doc Template.docx
@@ -736,29 +736,17 @@
         <w:jc w:val="both"/>
         <w:rPr>
           <w:rFonts w:ascii="Calibri" w:eastAsia="DejaVu Sans Condensed" w:hAnsi="Calibri"/>
-          <w:lang w:val="en-GB"/>
-        </w:rPr>
-      </w:pPr>
-      <w:r>
-        <w:rPr>
-          <w:rFonts w:ascii="Calibri" w:eastAsia="DejaVu Sans Condensed" w:hAnsi="Calibri"/>
-          <w:lang w:val="en-GB"/>
-        </w:rPr>
-        <w:t xml:space="preserve">- Try to provide a description that allows for the understanding of </w:t>
-      </w:r>
-      <w:r>
-        <w:rPr>
-          <w:rFonts w:ascii="Calibri" w:eastAsia="DejaVu Sans Condensed" w:hAnsi="Calibri"/>
-          <w:lang w:val="en-GB"/>
-        </w:rPr>
-        <w:t>the questions</w:t>
-      </w:r>
-      <w:r>
-        <w:rPr>
-          <w:rFonts w:ascii="Calibri" w:eastAsia="DejaVu Sans Condensed" w:hAnsi="Calibri"/>
-          <w:lang w:val="en-GB"/>
-        </w:rPr>
-        <w:t xml:space="preserve"> and their complexity: this will be reflected on your grade.</w:t>
+          <w:highlight w:val="yellow"/>
+          <w:lang w:val="en-GB"/>
+        </w:rPr>
+      </w:pPr>
+      <w:r>
+        <w:rPr>
+          <w:rFonts w:ascii="Calibri" w:eastAsia="DejaVu Sans Condensed" w:hAnsi="Calibri"/>
+          <w:highlight w:val="yellow"/>
+          <w:lang w:val="en-GB"/>
+        </w:rPr>
+        <w:t>- Try to provide a description that allows for the understanding of the questions and their complexity: this will be reflected on your grade.</w:t>
       </w:r>
     </w:p>
     <w:p>
@@ -774,43 +762,17 @@
         <w:jc w:val="both"/>
         <w:rPr>
           <w:rFonts w:ascii="Calibri" w:eastAsia="DejaVu Sans Condensed" w:hAnsi="Calibri"/>
-          <w:lang w:val="en-GB"/>
-        </w:rPr>
-      </w:pPr>
-      <w:r>
-        <w:rPr>
-          <w:rFonts w:ascii="Calibri" w:eastAsia="DejaVu Sans Condensed" w:hAnsi="Calibri"/>
-          <w:lang w:val="en-GB"/>
-        </w:rPr>
-        <w:t xml:space="preserve">- </w:t>
-      </w:r>
-      <w:r>
-        <w:rPr>
-          <w:rFonts w:ascii="Calibri" w:eastAsia="DejaVu Sans Condensed" w:hAnsi="Calibri"/>
-          <w:lang w:val="en-GB"/>
-        </w:rPr>
-        <w:t>Question</w:t>
-      </w:r>
-      <w:r>
-        <w:rPr>
-          <w:rFonts w:ascii="Calibri" w:eastAsia="DejaVu Sans Condensed" w:hAnsi="Calibri"/>
-          <w:lang w:val="en-GB"/>
-        </w:rPr>
-        <w:t xml:space="preserve"> enunciation must be as clear </w:t>
-      </w:r>
-      <w:r>
-        <w:rPr>
-          <w:rFonts w:ascii="Calibri" w:eastAsia="DejaVu Sans Condensed" w:hAnsi="Calibri"/>
-          <w:lang w:val="en-GB"/>
-        </w:rPr>
-        <w:t xml:space="preserve">and concrete </w:t>
-      </w:r>
-      <w:r>
-        <w:rPr>
-          <w:rFonts w:ascii="Calibri" w:eastAsia="DejaVu Sans Condensed" w:hAnsi="Calibri"/>
-          <w:lang w:val="en-GB"/>
-        </w:rPr>
-        <w:t>as possible.</w:t>
+          <w:highlight w:val="yellow"/>
+          <w:lang w:val="en-GB"/>
+        </w:rPr>
+      </w:pPr>
+      <w:r>
+        <w:rPr>
+          <w:rFonts w:ascii="Calibri" w:eastAsia="DejaVu Sans Condensed" w:hAnsi="Calibri"/>
+          <w:highlight w:val="yellow"/>
+          <w:lang w:val="en-GB"/>
+        </w:rPr>
+        <w:t>- Question enunciation must be as clear and concrete as possible.</w:t>
       </w:r>
     </w:p>
     <w:p>
@@ -829,7 +791,12 @@
     </w:p>
     <w:p>
       <w:pPr>
+        <w:pStyle w:val="PargrafodaLista"/>
         <w:widowControl w:val="0"/>
+        <w:numPr>
+          <w:ilvl w:val="0"/>
+          <w:numId w:val="11"/>
+        </w:numPr>
         <w:suppressAutoHyphens/>
         <w:spacing w:after="120"/>
         <w:jc w:val="both"/>
@@ -843,19 +810,59 @@
           <w:rFonts w:ascii="Calibri" w:eastAsia="DejaVu Sans Condensed" w:hAnsi="Calibri"/>
           <w:lang w:val="en-GB"/>
         </w:rPr>
-        <w:t xml:space="preserve">-  </w:t>
-      </w:r>
-      <w:r>
-        <w:rPr>
-          <w:rFonts w:ascii="Calibri" w:eastAsia="DejaVu Sans Condensed" w:hAnsi="Calibri"/>
-          <w:lang w:val="en-GB"/>
-        </w:rPr>
-        <w:t>How many hours in average the countries in EU spend reading?</w:t>
-      </w:r>
-    </w:p>
-    <w:p>
-      <w:pPr>
+        <w:t>How many hours</w:t>
+      </w:r>
+      <w:r>
+        <w:rPr>
+          <w:rFonts w:ascii="Calibri" w:eastAsia="DejaVu Sans Condensed" w:hAnsi="Calibri"/>
+          <w:lang w:val="en-GB"/>
+        </w:rPr>
+        <w:t>,</w:t>
+      </w:r>
+      <w:r>
+        <w:rPr>
+          <w:rFonts w:ascii="Calibri" w:eastAsia="DejaVu Sans Condensed" w:hAnsi="Calibri"/>
+          <w:lang w:val="en-GB"/>
+        </w:rPr>
+        <w:t xml:space="preserve"> in average</w:t>
+      </w:r>
+      <w:r>
+        <w:rPr>
+          <w:rFonts w:ascii="Calibri" w:eastAsia="DejaVu Sans Condensed" w:hAnsi="Calibri"/>
+          <w:lang w:val="en-GB"/>
+        </w:rPr>
+        <w:t>,</w:t>
+      </w:r>
+      <w:r>
+        <w:rPr>
+          <w:rFonts w:ascii="Calibri" w:eastAsia="DejaVu Sans Condensed" w:hAnsi="Calibri"/>
+          <w:lang w:val="en-GB"/>
+        </w:rPr>
+        <w:t xml:space="preserve"> </w:t>
+      </w:r>
+      <w:r>
+        <w:rPr>
+          <w:rFonts w:ascii="Calibri" w:eastAsia="DejaVu Sans Condensed" w:hAnsi="Calibri"/>
+          <w:lang w:val="en-GB"/>
+        </w:rPr>
+        <w:t xml:space="preserve">do </w:t>
+      </w:r>
+      <w:r>
+        <w:rPr>
+          <w:rFonts w:ascii="Calibri" w:eastAsia="DejaVu Sans Condensed" w:hAnsi="Calibri"/>
+          <w:lang w:val="en-GB"/>
+        </w:rPr>
+        <w:t>the countries in EU spend reading?</w:t>
+      </w:r>
+    </w:p>
+    <w:p>
+      <w:pPr>
+        <w:pStyle w:val="PargrafodaLista"/>
         <w:widowControl w:val="0"/>
+        <w:numPr>
+          <w:ilvl w:val="0"/>
+          <w:numId w:val="11"/>
+        </w:numPr>
         <w:suppressAutoHyphens/>
         <w:spacing w:after="120"/>
         <w:jc w:val="both"/>
@@ -869,35 +876,24 @@
           <w:rFonts w:ascii="Calibri" w:eastAsia="DejaVu Sans Condensed" w:hAnsi="Calibri"/>
           <w:lang w:val="en-GB"/>
         </w:rPr>
-        <w:t xml:space="preserve">- </w:t>
-      </w:r>
-      <w:r>
-        <w:rPr>
-          <w:rFonts w:ascii="Calibri" w:eastAsia="DejaVu Sans Condensed" w:hAnsi="Calibri"/>
-          <w:lang w:val="en-GB"/>
-        </w:rPr>
-        <w:t xml:space="preserve">What is percentage </w:t>
-      </w:r>
-      <w:r>
-        <w:rPr>
-          <w:rFonts w:ascii="Calibri" w:eastAsia="DejaVu Sans Condensed" w:hAnsi="Calibri"/>
-          <w:lang w:val="en-GB"/>
-        </w:rPr>
-        <w:t xml:space="preserve">the </w:t>
-      </w:r>
-      <w:bookmarkStart w:id="0" w:name="_GoBack"/>
-      <w:bookmarkEnd w:id="0"/>
-      <w:r>
-        <w:rPr>
-          <w:rFonts w:ascii="Calibri" w:eastAsia="DejaVu Sans Condensed" w:hAnsi="Calibri"/>
-          <w:lang w:val="en-GB"/>
-        </w:rPr>
-        <w:t>books and newspapers are shared in the EU countries?</w:t>
-      </w:r>
-    </w:p>
-    <w:p>
-      <w:pPr>
+        <w:t>What is the average percentage of household expenditure in reading material</w:t>
+      </w:r>
+      <w:r>
+        <w:rPr>
+          <w:rFonts w:ascii="Calibri" w:eastAsia="DejaVu Sans Condensed" w:hAnsi="Calibri"/>
+          <w:lang w:val="en-GB"/>
+        </w:rPr>
+        <w:t xml:space="preserve"> by country?</w:t>
+      </w:r>
+    </w:p>
+    <w:p>
+      <w:pPr>
+        <w:pStyle w:val="PargrafodaLista"/>
         <w:widowControl w:val="0"/>
+        <w:numPr>
+          <w:ilvl w:val="0"/>
+          <w:numId w:val="11"/>
+        </w:numPr>
         <w:suppressAutoHyphens/>
         <w:spacing w:after="120"/>
         <w:jc w:val="both"/>
@@ -911,21 +907,84 @@
           <w:rFonts w:ascii="Calibri" w:eastAsia="DejaVu Sans Condensed" w:hAnsi="Calibri"/>
           <w:lang w:val="en-GB"/>
         </w:rPr>
-        <w:t xml:space="preserve">- </w:t>
-      </w:r>
-      <w:r>
-        <w:rPr>
-          <w:rFonts w:ascii="Calibri" w:eastAsia="DejaVu Sans Condensed" w:hAnsi="Calibri"/>
-          <w:lang w:val="en-GB"/>
-        </w:rPr>
-        <w:t xml:space="preserve">Given the reading habit of countries what is level of literacy of this country among the EU </w:t>
-      </w:r>
-      <w:r>
-        <w:rPr>
-          <w:rFonts w:ascii="Calibri" w:eastAsia="DejaVu Sans Condensed" w:hAnsi="Calibri"/>
-          <w:lang w:val="en-GB"/>
-        </w:rPr>
-        <w:t xml:space="preserve">   </w:t>
+        <w:t>Given the reading habit</w:t>
+      </w:r>
+      <w:r>
+        <w:rPr>
+          <w:rFonts w:ascii="Calibri" w:eastAsia="DejaVu Sans Condensed" w:hAnsi="Calibri"/>
+          <w:lang w:val="en-GB"/>
+        </w:rPr>
+        <w:t xml:space="preserve">s </w:t>
+      </w:r>
+      <w:r>
+        <w:rPr>
+          <w:rFonts w:ascii="Calibri" w:eastAsia="DejaVu Sans Condensed" w:hAnsi="Calibri"/>
+          <w:lang w:val="en-GB"/>
+        </w:rPr>
+        <w:t>of</w:t>
+      </w:r>
+      <w:r>
+        <w:rPr>
+          <w:rFonts w:ascii="Calibri" w:eastAsia="DejaVu Sans Condensed" w:hAnsi="Calibri"/>
+          <w:lang w:val="en-GB"/>
+        </w:rPr>
+        <w:t xml:space="preserve"> each</w:t>
+      </w:r>
+      <w:r>
+        <w:rPr>
+          <w:rFonts w:ascii="Calibri" w:eastAsia="DejaVu Sans Condensed" w:hAnsi="Calibri"/>
+          <w:lang w:val="en-GB"/>
+        </w:rPr>
+        <w:t xml:space="preserve"> countr</w:t>
+      </w:r>
+      <w:r>
+        <w:rPr>
+          <w:rFonts w:ascii="Calibri" w:eastAsia="DejaVu Sans Condensed" w:hAnsi="Calibri"/>
+          <w:lang w:val="en-GB"/>
+        </w:rPr>
+        <w:t>y,</w:t>
+      </w:r>
+      <w:r>
+        <w:rPr>
+          <w:rFonts w:ascii="Calibri" w:eastAsia="DejaVu Sans Condensed" w:hAnsi="Calibri"/>
+          <w:lang w:val="en-GB"/>
+        </w:rPr>
+        <w:t xml:space="preserve"> what is </w:t>
+      </w:r>
+      <w:r>
+        <w:rPr>
+          <w:rFonts w:ascii="Calibri" w:eastAsia="DejaVu Sans Condensed" w:hAnsi="Calibri"/>
+          <w:lang w:val="en-GB"/>
+        </w:rPr>
+        <w:t xml:space="preserve">the </w:t>
+      </w:r>
+      <w:r>
+        <w:rPr>
+          <w:rFonts w:ascii="Calibri" w:eastAsia="DejaVu Sans Condensed" w:hAnsi="Calibri"/>
+          <w:lang w:val="en-GB"/>
+        </w:rPr>
+        <w:t xml:space="preserve">level of literacy of this country </w:t>
+      </w:r>
+      <w:r>
+        <w:rPr>
+          <w:rFonts w:ascii="Calibri" w:eastAsia="DejaVu Sans Condensed" w:hAnsi="Calibri"/>
+          <w:lang w:val="en-GB"/>
+        </w:rPr>
+        <w:t>comparing to other</w:t>
+      </w:r>
+      <w:r>
+        <w:rPr>
+          <w:rFonts w:ascii="Calibri" w:eastAsia="DejaVu Sans Condensed" w:hAnsi="Calibri"/>
+          <w:lang w:val="en-GB"/>
+        </w:rPr>
+        <w:t xml:space="preserve"> EU</w:t>
+      </w:r>
+      <w:r>
+        <w:rPr>
+          <w:rFonts w:ascii="Calibri" w:eastAsia="DejaVu Sans Condensed" w:hAnsi="Calibri"/>
+          <w:lang w:val="en-GB"/>
+        </w:rPr>
+        <w:t xml:space="preserve"> </w:t>
       </w:r>
       <w:r>
         <w:rPr>
@@ -937,7 +996,12 @@
     </w:p>
     <w:p>
       <w:pPr>
+        <w:pStyle w:val="PargrafodaLista"/>
         <w:widowControl w:val="0"/>
+        <w:numPr>
+          <w:ilvl w:val="0"/>
+          <w:numId w:val="11"/>
+        </w:numPr>
         <w:suppressAutoHyphens/>
         <w:spacing w:after="120"/>
         <w:jc w:val="both"/>
@@ -951,49 +1015,59 @@
           <w:rFonts w:ascii="Calibri" w:eastAsia="DejaVu Sans Condensed" w:hAnsi="Calibri"/>
           <w:lang w:val="en-GB"/>
         </w:rPr>
-        <w:t xml:space="preserve">- </w:t>
-      </w:r>
-      <w:r>
-        <w:rPr>
-          <w:rFonts w:ascii="Calibri" w:eastAsia="DejaVu Sans Condensed" w:hAnsi="Calibri"/>
-          <w:lang w:val="en-GB"/>
-        </w:rPr>
-        <w:t>Given a country reading habit what it</w:t>
-      </w:r>
-      <w:r>
-        <w:rPr>
-          <w:rFonts w:ascii="Calibri" w:eastAsia="DejaVu Sans Condensed" w:hAnsi="Calibri"/>
-          <w:lang w:val="en-GB"/>
-        </w:rPr>
-        <w:t xml:space="preserve"> </w:t>
-      </w:r>
-      <w:r>
-        <w:rPr>
-          <w:rFonts w:ascii="Calibri" w:eastAsia="DejaVu Sans Condensed" w:hAnsi="Calibri"/>
-          <w:u w:val="single"/>
-          <w:lang w:val="en-GB"/>
-        </w:rPr>
-        <w:t>i</w:t>
-      </w:r>
-      <w:r>
-        <w:rPr>
-          <w:rFonts w:ascii="Calibri" w:eastAsia="DejaVu Sans Condensed" w:hAnsi="Calibri"/>
-          <w:u w:val="single"/>
-          <w:lang w:val="en-GB"/>
-        </w:rPr>
-        <w:t>s</w:t>
-      </w:r>
-      <w:r>
-        <w:rPr>
-          <w:rFonts w:ascii="Calibri" w:eastAsia="DejaVu Sans Condensed" w:hAnsi="Calibri"/>
-          <w:lang w:val="en-GB"/>
-        </w:rPr>
-        <w:t xml:space="preserve"> the leave of dropout in this country?</w:t>
-      </w:r>
-    </w:p>
-    <w:p>
-      <w:pPr>
+        <w:t>Given a country</w:t>
+      </w:r>
+      <w:r>
+        <w:rPr>
+          <w:rFonts w:ascii="Calibri" w:eastAsia="DejaVu Sans Condensed" w:hAnsi="Calibri"/>
+          <w:lang w:val="en-GB"/>
+        </w:rPr>
+        <w:t>’s</w:t>
+      </w:r>
+      <w:r>
+        <w:rPr>
+          <w:rFonts w:ascii="Calibri" w:eastAsia="DejaVu Sans Condensed" w:hAnsi="Calibri"/>
+          <w:lang w:val="en-GB"/>
+        </w:rPr>
+        <w:t xml:space="preserve"> reading habit</w:t>
+      </w:r>
+      <w:r>
+        <w:rPr>
+          <w:rFonts w:ascii="Calibri" w:eastAsia="DejaVu Sans Condensed" w:hAnsi="Calibri"/>
+          <w:lang w:val="en-GB"/>
+        </w:rPr>
+        <w:t xml:space="preserve">s, </w:t>
+      </w:r>
+      <w:r>
+        <w:rPr>
+          <w:rFonts w:ascii="Calibri" w:eastAsia="DejaVu Sans Condensed" w:hAnsi="Calibri"/>
+          <w:lang w:val="en-GB"/>
+        </w:rPr>
+        <w:t xml:space="preserve">what is the </w:t>
+      </w:r>
+      <w:r>
+        <w:rPr>
+          <w:rFonts w:ascii="Calibri" w:eastAsia="DejaVu Sans Condensed" w:hAnsi="Calibri"/>
+          <w:lang w:val="en-GB"/>
+        </w:rPr>
+        <w:t>rate</w:t>
+      </w:r>
+      <w:r>
+        <w:rPr>
+          <w:rFonts w:ascii="Calibri" w:eastAsia="DejaVu Sans Condensed" w:hAnsi="Calibri"/>
+          <w:lang w:val="en-GB"/>
+        </w:rPr>
+        <w:t xml:space="preserve"> of dropout?</w:t>
+      </w:r>
+    </w:p>
+    <w:p>
+      <w:pPr>
+        <w:pStyle w:val="PargrafodaLista"/>
         <w:widowControl w:val="0"/>
+        <w:numPr>
+          <w:ilvl w:val="1"/>
+          <w:numId w:val="11"/>
+        </w:numPr>
         <w:suppressAutoHyphens/>
         <w:spacing w:after="120"/>
         <w:jc w:val="both"/>
@@ -1007,19 +1081,17 @@
           <w:rFonts w:ascii="Calibri" w:eastAsia="DejaVu Sans Condensed" w:hAnsi="Calibri"/>
           <w:lang w:val="en-GB"/>
         </w:rPr>
-        <w:t xml:space="preserve">   </w:t>
-      </w:r>
-      <w:r>
-        <w:rPr>
-          <w:rFonts w:ascii="Calibri" w:eastAsia="DejaVu Sans Condensed" w:hAnsi="Calibri"/>
-          <w:lang w:val="en-GB"/>
-        </w:rPr>
-        <w:t xml:space="preserve"> By gender or/and age</w:t>
-      </w:r>
-    </w:p>
-    <w:p>
-      <w:pPr>
+        <w:t>By gender or/and age</w:t>
+      </w:r>
+    </w:p>
+    <w:p>
+      <w:pPr>
+        <w:pStyle w:val="PargrafodaLista"/>
         <w:widowControl w:val="0"/>
+        <w:numPr>
+          <w:ilvl w:val="0"/>
+          <w:numId w:val="11"/>
+        </w:numPr>
         <w:suppressAutoHyphens/>
         <w:spacing w:after="120"/>
         <w:jc w:val="both"/>
@@ -1033,19 +1105,17 @@
           <w:rFonts w:ascii="Calibri" w:eastAsia="DejaVu Sans Condensed" w:hAnsi="Calibri"/>
           <w:lang w:val="en-GB"/>
         </w:rPr>
-        <w:t xml:space="preserve">- </w:t>
-      </w:r>
-      <w:r>
-        <w:rPr>
-          <w:rFonts w:ascii="Calibri" w:eastAsia="DejaVu Sans Condensed" w:hAnsi="Calibri"/>
-          <w:lang w:val="en-GB"/>
-        </w:rPr>
         <w:t>What is the level of poverty in the country with the lower reading habit?</w:t>
       </w:r>
     </w:p>
     <w:p>
       <w:pPr>
+        <w:pStyle w:val="PargrafodaLista"/>
         <w:widowControl w:val="0"/>
+        <w:numPr>
+          <w:ilvl w:val="0"/>
+          <w:numId w:val="11"/>
+        </w:numPr>
         <w:suppressAutoHyphens/>
         <w:spacing w:after="120"/>
         <w:jc w:val="both"/>
@@ -1059,14 +1129,42 @@
           <w:rFonts w:ascii="Calibri" w:eastAsia="DejaVu Sans Condensed" w:hAnsi="Calibri"/>
           <w:lang w:val="en-GB"/>
         </w:rPr>
-        <w:t xml:space="preserve">- </w:t>
-      </w:r>
-      <w:r>
-        <w:rPr>
-          <w:rFonts w:ascii="Calibri" w:eastAsia="DejaVu Sans Condensed" w:hAnsi="Calibri"/>
-          <w:lang w:val="en-GB"/>
-        </w:rPr>
-        <w:t>There is a correlation between low habit of reading and the academic given a country?</w:t>
+        <w:t>Is there</w:t>
+      </w:r>
+      <w:r>
+        <w:rPr>
+          <w:rFonts w:ascii="Calibri" w:eastAsia="DejaVu Sans Condensed" w:hAnsi="Calibri"/>
+          <w:lang w:val="en-GB"/>
+        </w:rPr>
+        <w:t xml:space="preserve"> a correlation between low habit of reading and the </w:t>
+      </w:r>
+      <w:r>
+        <w:rPr>
+          <w:rFonts w:ascii="Calibri" w:eastAsia="DejaVu Sans Condensed" w:hAnsi="Calibri"/>
+          <w:lang w:val="en-GB"/>
+        </w:rPr>
+        <w:t xml:space="preserve">high </w:t>
+      </w:r>
+      <w:r>
+        <w:rPr>
+          <w:rFonts w:ascii="Calibri" w:eastAsia="DejaVu Sans Condensed" w:hAnsi="Calibri"/>
+          <w:lang w:val="en-GB"/>
+        </w:rPr>
+        <w:t xml:space="preserve">academic </w:t>
+      </w:r>
+      <w:r>
+        <w:rPr>
+          <w:rFonts w:ascii="Calibri" w:eastAsia="DejaVu Sans Condensed" w:hAnsi="Calibri"/>
+          <w:lang w:val="en-GB"/>
+        </w:rPr>
+        <w:t xml:space="preserve">success </w:t>
+      </w:r>
+      <w:r>
+        <w:rPr>
+          <w:rFonts w:ascii="Calibri" w:eastAsia="DejaVu Sans Condensed" w:hAnsi="Calibri"/>
+          <w:lang w:val="en-GB"/>
+        </w:rPr>
+        <w:t>given a country?</w:t>
       </w:r>
     </w:p>
     <w:p>
@@ -1153,19 +1251,6 @@
     </w:p>
     <w:p>
       <w:pPr>
-        <w:rPr>
-          <w:rFonts w:ascii="Calibri" w:hAnsi="Calibri"/>
-        </w:rPr>
-      </w:pPr>
-      <w:r>
-        <w:rPr>
-          <w:rFonts w:ascii="Calibri" w:hAnsi="Calibri"/>
-        </w:rPr>
-        <w:t xml:space="preserve">Ex: </w:t>
-      </w:r>
-    </w:p>
-    <w:p>
-      <w:pPr>
         <w:spacing w:after="0"/>
         <w:rPr>
           <w:rFonts w:ascii="Courier New" w:hAnsi="Courier New" w:cs="Courier New"/>
@@ -1177,6 +1262,156 @@
           <w:rFonts w:ascii="Courier New" w:hAnsi="Courier New" w:cs="Courier New"/>
           <w:sz w:val="18"/>
         </w:rPr>
+        <w:t>(from “</w:t>
+      </w:r>
+      <w:r>
+        <w:rPr>
+          <w:rFonts w:ascii="Courier New" w:hAnsi="Courier New" w:cs="Courier New"/>
+          <w:sz w:val="18"/>
+        </w:rPr>
+        <w:t>time_spent_reading_books_Data</w:t>
+      </w:r>
+      <w:r>
+        <w:rPr>
+          <w:rFonts w:ascii="Courier New" w:hAnsi="Courier New" w:cs="Courier New"/>
+          <w:sz w:val="18"/>
+        </w:rPr>
+        <w:t>.csv”)</w:t>
+      </w:r>
+    </w:p>
+    <w:p>
+      <w:pPr>
+        <w:spacing w:after="0"/>
+        <w:rPr>
+          <w:rFonts w:ascii="Courier New" w:hAnsi="Courier New" w:cs="Courier New"/>
+          <w:sz w:val="18"/>
+        </w:rPr>
+      </w:pPr>
+      <w:r>
+        <w:rPr>
+          <w:rFonts w:ascii="Courier New" w:hAnsi="Courier New" w:cs="Courier New"/>
+          <w:sz w:val="18"/>
+        </w:rPr>
+        <w:t>unit</w:t>
+      </w:r>
+      <w:r>
+        <w:rPr>
+          <w:rFonts w:ascii="Courier New" w:hAnsi="Courier New" w:cs="Courier New"/>
+          <w:sz w:val="18"/>
+        </w:rPr>
+        <w:t xml:space="preserve">; </w:t>
+      </w:r>
+      <w:r>
+        <w:rPr>
+          <w:rFonts w:ascii="Courier New" w:hAnsi="Courier New" w:cs="Courier New"/>
+          <w:sz w:val="18"/>
+        </w:rPr>
+        <w:t>geo</w:t>
+      </w:r>
+      <w:r>
+        <w:rPr>
+          <w:rFonts w:ascii="Courier New" w:hAnsi="Courier New" w:cs="Courier New"/>
+          <w:sz w:val="18"/>
+        </w:rPr>
+        <w:t xml:space="preserve">; </w:t>
+      </w:r>
+      <w:r>
+        <w:rPr>
+          <w:rFonts w:ascii="Courier New" w:hAnsi="Courier New" w:cs="Courier New"/>
+          <w:sz w:val="18"/>
+        </w:rPr>
+        <w:t>time</w:t>
+      </w:r>
+      <w:r>
+        <w:rPr>
+          <w:rFonts w:ascii="Courier New" w:hAnsi="Courier New" w:cs="Courier New"/>
+          <w:sz w:val="18"/>
+        </w:rPr>
+        <w:t xml:space="preserve">; </w:t>
+      </w:r>
+      <w:r>
+        <w:rPr>
+          <w:rFonts w:ascii="Courier New" w:hAnsi="Courier New" w:cs="Courier New"/>
+          <w:sz w:val="18"/>
+        </w:rPr>
+        <w:t>sex; age; value</w:t>
+      </w:r>
+    </w:p>
+    <w:p>
+      <w:pPr>
+        <w:spacing w:after="0"/>
+        <w:rPr>
+          <w:rFonts w:ascii="Courier New" w:hAnsi="Courier New" w:cs="Courier New"/>
+          <w:sz w:val="18"/>
+        </w:rPr>
+      </w:pPr>
+      <w:r>
+        <w:rPr>
+          <w:rFonts w:ascii="Courier New" w:hAnsi="Courier New" w:cs="Courier New"/>
+          <w:sz w:val="18"/>
+        </w:rPr>
+        <w:t>time</w:t>
+      </w:r>
+      <w:r>
+        <w:rPr>
+          <w:rFonts w:ascii="Courier New" w:hAnsi="Courier New" w:cs="Courier New"/>
+          <w:sz w:val="18"/>
+        </w:rPr>
+        <w:t xml:space="preserve">; </w:t>
+      </w:r>
+      <w:r>
+        <w:rPr>
+          <w:rFonts w:ascii="Courier New" w:hAnsi="Courier New" w:cs="Courier New"/>
+          <w:sz w:val="18"/>
+        </w:rPr>
+        <w:t>Belgium</w:t>
+      </w:r>
+      <w:r>
+        <w:rPr>
+          <w:rFonts w:ascii="Courier New" w:hAnsi="Courier New" w:cs="Courier New"/>
+          <w:sz w:val="18"/>
+        </w:rPr>
+        <w:t xml:space="preserve">; </w:t>
+      </w:r>
+      <w:r>
+        <w:rPr>
+          <w:rFonts w:ascii="Courier New" w:hAnsi="Courier New" w:cs="Courier New"/>
+          <w:sz w:val="18"/>
+        </w:rPr>
+        <w:t>2010</w:t>
+      </w:r>
+      <w:bookmarkStart w:id="0" w:name="_GoBack"/>
+      <w:bookmarkEnd w:id="0"/>
+      <w:r>
+        <w:rPr>
+          <w:rFonts w:ascii="Courier New" w:hAnsi="Courier New" w:cs="Courier New"/>
+          <w:sz w:val="18"/>
+        </w:rPr>
+        <w:t>; 4</w:t>
+      </w:r>
+    </w:p>
+    <w:p>
+      <w:pPr>
+        <w:spacing w:after="0"/>
+        <w:rPr>
+          <w:rFonts w:ascii="Courier New" w:hAnsi="Courier New" w:cs="Courier New"/>
+          <w:sz w:val="18"/>
+        </w:rPr>
+      </w:pPr>
+    </w:p>
+    <w:p>
+      <w:pPr>
+        <w:spacing w:after="0"/>
+        <w:rPr>
+          <w:rFonts w:ascii="Courier New" w:hAnsi="Courier New" w:cs="Courier New"/>
+          <w:sz w:val="18"/>
+        </w:rPr>
+      </w:pPr>
+      <w:r>
+        <w:rPr>
+          <w:rFonts w:ascii="Courier New" w:hAnsi="Courier New" w:cs="Courier New"/>
+          <w:sz w:val="18"/>
+        </w:rPr>
         <w:t>(from “xpto.csv”)</w:t>
       </w:r>
     </w:p>
@@ -1211,6 +1446,186 @@
         </w:rPr>
         <w:t>2012; Potatoes; 12000; 4</w:t>
       </w:r>
+    </w:p>
+    <w:p>
+      <w:pPr>
+        <w:spacing w:after="0"/>
+        <w:rPr>
+          <w:rFonts w:ascii="Courier New" w:hAnsi="Courier New" w:cs="Courier New"/>
+          <w:sz w:val="18"/>
+        </w:rPr>
+      </w:pPr>
+    </w:p>
+    <w:p>
+      <w:pPr>
+        <w:spacing w:after="0"/>
+        <w:rPr>
+          <w:rFonts w:ascii="Courier New" w:hAnsi="Courier New" w:cs="Courier New"/>
+          <w:sz w:val="18"/>
+        </w:rPr>
+      </w:pPr>
+      <w:r>
+        <w:rPr>
+          <w:rFonts w:ascii="Courier New" w:hAnsi="Courier New" w:cs="Courier New"/>
+          <w:sz w:val="18"/>
+        </w:rPr>
+        <w:t>(from “xpto.csv”)</w:t>
+      </w:r>
+    </w:p>
+    <w:p>
+      <w:pPr>
+        <w:spacing w:after="0"/>
+        <w:rPr>
+          <w:rFonts w:ascii="Courier New" w:hAnsi="Courier New" w:cs="Courier New"/>
+          <w:sz w:val="18"/>
+        </w:rPr>
+      </w:pPr>
+      <w:r>
+        <w:rPr>
+          <w:rFonts w:ascii="Courier New" w:hAnsi="Courier New" w:cs="Courier New"/>
+          <w:sz w:val="18"/>
+        </w:rPr>
+        <w:t>year; name; cost; rating</w:t>
+      </w:r>
+    </w:p>
+    <w:p>
+      <w:pPr>
+        <w:spacing w:after="0"/>
+        <w:rPr>
+          <w:rFonts w:ascii="Courier New" w:hAnsi="Courier New" w:cs="Courier New"/>
+          <w:sz w:val="18"/>
+        </w:rPr>
+      </w:pPr>
+      <w:r>
+        <w:rPr>
+          <w:rFonts w:ascii="Courier New" w:hAnsi="Courier New" w:cs="Courier New"/>
+          <w:sz w:val="18"/>
+        </w:rPr>
+        <w:t>2012; Potatoes; 12000; 4</w:t>
+      </w:r>
+    </w:p>
+    <w:p>
+      <w:pPr>
+        <w:spacing w:after="0"/>
+        <w:rPr>
+          <w:rFonts w:ascii="Courier New" w:hAnsi="Courier New" w:cs="Courier New"/>
+          <w:sz w:val="18"/>
+        </w:rPr>
+      </w:pPr>
+    </w:p>
+    <w:p>
+      <w:pPr>
+        <w:spacing w:after="0"/>
+        <w:rPr>
+          <w:rFonts w:ascii="Courier New" w:hAnsi="Courier New" w:cs="Courier New"/>
+          <w:sz w:val="18"/>
+        </w:rPr>
+      </w:pPr>
+      <w:r>
+        <w:rPr>
+          <w:rFonts w:ascii="Courier New" w:hAnsi="Courier New" w:cs="Courier New"/>
+          <w:sz w:val="18"/>
+        </w:rPr>
+        <w:t>(from “xpto.csv”)</w:t>
+      </w:r>
+    </w:p>
+    <w:p>
+      <w:pPr>
+        <w:spacing w:after="0"/>
+        <w:rPr>
+          <w:rFonts w:ascii="Courier New" w:hAnsi="Courier New" w:cs="Courier New"/>
+          <w:sz w:val="18"/>
+        </w:rPr>
+      </w:pPr>
+      <w:r>
+        <w:rPr>
+          <w:rFonts w:ascii="Courier New" w:hAnsi="Courier New" w:cs="Courier New"/>
+          <w:sz w:val="18"/>
+        </w:rPr>
+        <w:t>year; name; cost; rating</w:t>
+      </w:r>
+    </w:p>
+    <w:p>
+      <w:pPr>
+        <w:spacing w:after="0"/>
+        <w:rPr>
+          <w:rFonts w:ascii="Courier New" w:hAnsi="Courier New" w:cs="Courier New"/>
+          <w:sz w:val="18"/>
+        </w:rPr>
+      </w:pPr>
+      <w:r>
+        <w:rPr>
+          <w:rFonts w:ascii="Courier New" w:hAnsi="Courier New" w:cs="Courier New"/>
+          <w:sz w:val="18"/>
+        </w:rPr>
+        <w:t>2012; Potatoes; 12000; 4</w:t>
+      </w:r>
+    </w:p>
+    <w:p>
+      <w:pPr>
+        <w:spacing w:after="0"/>
+        <w:rPr>
+          <w:rFonts w:ascii="Courier New" w:hAnsi="Courier New" w:cs="Courier New"/>
+          <w:sz w:val="18"/>
+        </w:rPr>
+      </w:pPr>
+    </w:p>
+    <w:p>
+      <w:pPr>
+        <w:spacing w:after="0"/>
+        <w:rPr>
+          <w:rFonts w:ascii="Courier New" w:hAnsi="Courier New" w:cs="Courier New"/>
+          <w:sz w:val="18"/>
+        </w:rPr>
+      </w:pPr>
+      <w:r>
+        <w:rPr>
+          <w:rFonts w:ascii="Courier New" w:hAnsi="Courier New" w:cs="Courier New"/>
+          <w:sz w:val="18"/>
+        </w:rPr>
+        <w:t>(from “xpto.csv”)</w:t>
+      </w:r>
+    </w:p>
+    <w:p>
+      <w:pPr>
+        <w:spacing w:after="0"/>
+        <w:rPr>
+          <w:rFonts w:ascii="Courier New" w:hAnsi="Courier New" w:cs="Courier New"/>
+          <w:sz w:val="18"/>
+        </w:rPr>
+      </w:pPr>
+      <w:r>
+        <w:rPr>
+          <w:rFonts w:ascii="Courier New" w:hAnsi="Courier New" w:cs="Courier New"/>
+          <w:sz w:val="18"/>
+        </w:rPr>
+        <w:t>year; name; cost; rating</w:t>
+      </w:r>
+    </w:p>
+    <w:p>
+      <w:pPr>
+        <w:spacing w:after="0"/>
+        <w:rPr>
+          <w:rFonts w:ascii="Courier New" w:hAnsi="Courier New" w:cs="Courier New"/>
+          <w:sz w:val="18"/>
+        </w:rPr>
+      </w:pPr>
+      <w:r>
+        <w:rPr>
+          <w:rFonts w:ascii="Courier New" w:hAnsi="Courier New" w:cs="Courier New"/>
+          <w:sz w:val="18"/>
+        </w:rPr>
+        <w:t>2012; Potatoes; 12000; 4</w:t>
+      </w:r>
+    </w:p>
+    <w:p>
+      <w:pPr>
+        <w:spacing w:after="0"/>
+        <w:rPr>
+          <w:rFonts w:ascii="Courier New" w:hAnsi="Courier New" w:cs="Courier New"/>
+          <w:sz w:val="18"/>
+        </w:rPr>
+      </w:pPr>
     </w:p>
     <w:sectPr>
       <w:pgSz w:w="11900" w:h="16840"/>
@@ -2291,6 +2706,92 @@
     </w:lvl>
   </w:abstractNum>
   <w:abstractNum w:abstractNumId="8" w15:restartNumberingAfterBreak="0">
+    <w:nsid w:val="48B91582"/>
+    <w:multiLevelType w:val="hybridMultilevel"/>
+    <w:tmpl w:val="B7E6A0D4"/>
+    <w:lvl w:ilvl="0" w:tplc="0816000F">
+      <w:start w:val="1"/>
+      <w:numFmt w:val="decimal"/>
+      <w:lvlText w:val="%1."/>
+      <w:lvlJc w:val="left"/>
+      <w:pPr>
+        <w:ind w:left="720" w:hanging="360"/>
+      </w:pPr>
+    </w:lvl>
+    <w:lvl w:ilvl="1" w:tplc="08160019">
+      <w:start w:val="1"/>
+      <w:numFmt w:val="lowerLetter"/>
+      <w:lvlText w:val="%2."/>
+      <w:lvlJc w:val="left"/>
+      <w:pPr>
+        <w:ind w:left="1440" w:hanging="360"/>
+      </w:pPr>
+    </w:lvl>
+    <w:lvl w:ilvl="2" w:tplc="0816001B" w:tentative="1">
+      <w:start w:val="1"/>
+      <w:numFmt w:val="lowerRoman"/>
+      <w:lvlText w:val="%3."/>
+      <w:lvlJc w:val="right"/>
+      <w:pPr>
+        <w:ind w:left="2160" w:hanging="180"/>
+      </w:pPr>
+    </w:lvl>
+    <w:lvl w:ilvl="3" w:tplc="0816000F" w:tentative="1">
+      <w:start w:val="1"/>
+      <w:numFmt w:val="decimal"/>
+      <w:lvlText w:val="%4."/>
+      <w:lvlJc w:val="left"/>
+      <w:pPr>
+        <w:ind w:left="2880" w:hanging="360"/>
+      </w:pPr>
+    </w:lvl>
+    <w:lvl w:ilvl="4" w:tplc="08160019" w:tentative="1">
+      <w:start w:val="1"/>
+      <w:numFmt w:val="lowerLetter"/>
+      <w:lvlText w:val="%5."/>
+      <w:lvlJc w:val="left"/>
+      <w:pPr>
+        <w:ind w:left="3600" w:hanging="360"/>
+      </w:pPr>
+    </w:lvl>
+    <w:lvl w:ilvl="5" w:tplc="0816001B" w:tentative="1">
+      <w:start w:val="1"/>
+      <w:numFmt w:val="lowerRoman"/>
+      <w:lvlText w:val="%6."/>
+      <w:lvlJc w:val="right"/>
+      <w:pPr>
+        <w:ind w:left="4320" w:hanging="180"/>
+      </w:pPr>
+    </w:lvl>
+    <w:lvl w:ilvl="6" w:tplc="0816000F" w:tentative="1">
+      <w:start w:val="1"/>
+      <w:numFmt w:val="decimal"/>
+      <w:lvlText w:val="%7."/>
+      <w:lvlJc w:val="left"/>
+      <w:pPr>
+        <w:ind w:left="5040" w:hanging="360"/>
+      </w:pPr>
+    </w:lvl>
+    <w:lvl w:ilvl="7" w:tplc="08160019" w:tentative="1">
+      <w:start w:val="1"/>
+      <w:numFmt w:val="lowerLetter"/>
+      <w:lvlText w:val="%8."/>
+      <w:lvlJc w:val="left"/>
+      <w:pPr>
+        <w:ind w:left="5760" w:hanging="360"/>
+      </w:pPr>
+    </w:lvl>
+    <w:lvl w:ilvl="8" w:tplc="0816001B" w:tentative="1">
+      <w:start w:val="1"/>
+      <w:numFmt w:val="lowerRoman"/>
+      <w:lvlText w:val="%9."/>
+      <w:lvlJc w:val="right"/>
+      <w:pPr>
+        <w:ind w:left="6480" w:hanging="180"/>
+      </w:pPr>
+    </w:lvl>
+  </w:abstractNum>
+  <w:abstractNum w:abstractNumId="9" w15:restartNumberingAfterBreak="0">
     <w:nsid w:val="4CAF190F"/>
     <w:multiLevelType w:val="hybridMultilevel"/>
     <w:tmpl w:val="C6DEAE7C"/>
@@ -2403,7 +2904,7 @@
       </w:rPr>
     </w:lvl>
   </w:abstractNum>
-  <w:abstractNum w:abstractNumId="9" w15:restartNumberingAfterBreak="0">
+  <w:abstractNum w:abstractNumId="10" w15:restartNumberingAfterBreak="0">
     <w:nsid w:val="72AD3043"/>
     <w:multiLevelType w:val="hybridMultilevel"/>
     <w:tmpl w:val="8130B040"/>
@@ -2535,7 +3036,7 @@
     <w:abstractNumId w:val="6"/>
   </w:num>
   <w:num w:numId="7">
-    <w:abstractNumId w:val="8"/>
+    <w:abstractNumId w:val="9"/>
   </w:num>
   <w:num w:numId="8">
     <w:abstractNumId w:val="5"/>
@@ -2544,7 +3045,10 @@
     <w:abstractNumId w:val="7"/>
   </w:num>
   <w:num w:numId="10">
-    <w:abstractNumId w:val="9"/>
+    <w:abstractNumId w:val="10"/>
+  </w:num>
+  <w:num w:numId="11">
+    <w:abstractNumId w:val="8"/>
   </w:num>
 </w:numbering>
 </file>

</xml_diff>

<commit_message>
Add datasets and 2 questions to 1st delivery
</commit_message>
<xml_diff>
--- a/First_Delivery/presentation/Lab02-Doc Template.docx
+++ b/First_Delivery/presentation/Lab02-Doc Template.docx
@@ -155,7 +155,25 @@
           <w:highlight w:val="yellow"/>
           <w:lang w:val="en-GB"/>
         </w:rPr>
-        <w:t xml:space="preserve"> high level description </w:t>
+        <w:t xml:space="preserve"> </w:t>
+      </w:r>
+      <w:proofErr w:type="gramStart"/>
+      <w:r>
+        <w:rPr>
+          <w:rFonts w:ascii="Calibri" w:eastAsia="DejaVu Sans Condensed" w:hAnsi="Calibri"/>
+          <w:highlight w:val="yellow"/>
+          <w:lang w:val="en-GB"/>
+        </w:rPr>
+        <w:t>high level</w:t>
+      </w:r>
+      <w:proofErr w:type="gramEnd"/>
+      <w:r>
+        <w:rPr>
+          <w:rFonts w:ascii="Calibri" w:eastAsia="DejaVu Sans Condensed" w:hAnsi="Calibri"/>
+          <w:highlight w:val="yellow"/>
+          <w:lang w:val="en-GB"/>
+        </w:rPr>
+        <w:t xml:space="preserve"> description </w:t>
       </w:r>
       <w:r>
         <w:rPr>
@@ -785,9 +803,12 @@
         <w:rPr>
           <w:rFonts w:ascii="Calibri" w:eastAsia="DejaVu Sans Condensed" w:hAnsi="Calibri"/>
           <w:highlight w:val="yellow"/>
-          <w:lang w:val="en-GB"/>
-        </w:rPr>
-      </w:pPr>
+          <w:u w:val="single"/>
+          <w:lang w:val="en-GB"/>
+        </w:rPr>
+      </w:pPr>
+      <w:bookmarkStart w:id="0" w:name="_GoBack"/>
+      <w:bookmarkEnd w:id="0"/>
     </w:p>
     <w:p>
       <w:pPr>
@@ -1065,7 +1086,7 @@
         <w:pStyle w:val="PargrafodaLista"/>
         <w:widowControl w:val="0"/>
         <w:numPr>
-          <w:ilvl w:val="1"/>
+          <w:ilvl w:val="0"/>
           <w:numId w:val="11"/>
         </w:numPr>
         <w:suppressAutoHyphens/>
@@ -1081,7 +1102,42 @@
           <w:rFonts w:ascii="Calibri" w:eastAsia="DejaVu Sans Condensed" w:hAnsi="Calibri"/>
           <w:lang w:val="en-GB"/>
         </w:rPr>
-        <w:t>By gender or/and age</w:t>
+        <w:t xml:space="preserve">What is the level of </w:t>
+      </w:r>
+      <w:r>
+        <w:rPr>
+          <w:rFonts w:ascii="Calibri" w:eastAsia="DejaVu Sans Condensed" w:hAnsi="Calibri"/>
+          <w:lang w:val="en-GB"/>
+        </w:rPr>
+        <w:t>gap between</w:t>
+      </w:r>
+      <w:r>
+        <w:rPr>
+          <w:rFonts w:ascii="Calibri" w:eastAsia="DejaVu Sans Condensed" w:hAnsi="Calibri"/>
+          <w:lang w:val="en-GB"/>
+        </w:rPr>
+        <w:t xml:space="preserve"> average</w:t>
+      </w:r>
+      <w:r>
+        <w:rPr>
+          <w:rFonts w:ascii="Calibri" w:eastAsia="DejaVu Sans Condensed" w:hAnsi="Calibri"/>
+          <w:lang w:val="en-GB"/>
+        </w:rPr>
+        <w:t xml:space="preserve"> income and level of education </w:t>
+      </w:r>
+      <w:r>
+        <w:rPr>
+          <w:rFonts w:ascii="Calibri" w:eastAsia="DejaVu Sans Condensed" w:hAnsi="Calibri"/>
+          <w:lang w:val="en-GB"/>
+        </w:rPr>
+        <w:t xml:space="preserve">given a </w:t>
+      </w:r>
+      <w:r>
+        <w:rPr>
+          <w:rFonts w:ascii="Calibri" w:eastAsia="DejaVu Sans Condensed" w:hAnsi="Calibri"/>
+          <w:lang w:val="en-GB"/>
+        </w:rPr>
+        <w:t>country reading habit?</w:t>
       </w:r>
     </w:p>
     <w:p>
@@ -1105,7 +1161,42 @@
           <w:rFonts w:ascii="Calibri" w:eastAsia="DejaVu Sans Condensed" w:hAnsi="Calibri"/>
           <w:lang w:val="en-GB"/>
         </w:rPr>
-        <w:t>What is the level of poverty in the country with the lower reading habit?</w:t>
+        <w:t>Is there</w:t>
+      </w:r>
+      <w:r>
+        <w:rPr>
+          <w:rFonts w:ascii="Calibri" w:eastAsia="DejaVu Sans Condensed" w:hAnsi="Calibri"/>
+          <w:lang w:val="en-GB"/>
+        </w:rPr>
+        <w:t xml:space="preserve"> a correlation between low habit of reading and the </w:t>
+      </w:r>
+      <w:r>
+        <w:rPr>
+          <w:rFonts w:ascii="Calibri" w:eastAsia="DejaVu Sans Condensed" w:hAnsi="Calibri"/>
+          <w:lang w:val="en-GB"/>
+        </w:rPr>
+        <w:t xml:space="preserve">high </w:t>
+      </w:r>
+      <w:r>
+        <w:rPr>
+          <w:rFonts w:ascii="Calibri" w:eastAsia="DejaVu Sans Condensed" w:hAnsi="Calibri"/>
+          <w:lang w:val="en-GB"/>
+        </w:rPr>
+        <w:t xml:space="preserve">academic </w:t>
+      </w:r>
+      <w:r>
+        <w:rPr>
+          <w:rFonts w:ascii="Calibri" w:eastAsia="DejaVu Sans Condensed" w:hAnsi="Calibri"/>
+          <w:lang w:val="en-GB"/>
+        </w:rPr>
+        <w:t xml:space="preserve">success </w:t>
+      </w:r>
+      <w:r>
+        <w:rPr>
+          <w:rFonts w:ascii="Calibri" w:eastAsia="DejaVu Sans Condensed" w:hAnsi="Calibri"/>
+          <w:lang w:val="en-GB"/>
+        </w:rPr>
+        <w:t>given a country?</w:t>
       </w:r>
     </w:p>
     <w:p>
@@ -1129,43 +1220,81 @@
           <w:rFonts w:ascii="Calibri" w:eastAsia="DejaVu Sans Condensed" w:hAnsi="Calibri"/>
           <w:lang w:val="en-GB"/>
         </w:rPr>
-        <w:t>Is there</w:t>
-      </w:r>
-      <w:r>
-        <w:rPr>
-          <w:rFonts w:ascii="Calibri" w:eastAsia="DejaVu Sans Condensed" w:hAnsi="Calibri"/>
-          <w:lang w:val="en-GB"/>
-        </w:rPr>
-        <w:t xml:space="preserve"> a correlation between low habit of reading and the </w:t>
-      </w:r>
-      <w:r>
-        <w:rPr>
-          <w:rFonts w:ascii="Calibri" w:eastAsia="DejaVu Sans Condensed" w:hAnsi="Calibri"/>
-          <w:lang w:val="en-GB"/>
-        </w:rPr>
-        <w:t xml:space="preserve">high </w:t>
-      </w:r>
-      <w:r>
-        <w:rPr>
-          <w:rFonts w:ascii="Calibri" w:eastAsia="DejaVu Sans Condensed" w:hAnsi="Calibri"/>
-          <w:lang w:val="en-GB"/>
-        </w:rPr>
-        <w:t xml:space="preserve">academic </w:t>
-      </w:r>
-      <w:r>
-        <w:rPr>
-          <w:rFonts w:ascii="Calibri" w:eastAsia="DejaVu Sans Condensed" w:hAnsi="Calibri"/>
-          <w:lang w:val="en-GB"/>
-        </w:rPr>
-        <w:t xml:space="preserve">success </w:t>
-      </w:r>
-      <w:r>
-        <w:rPr>
-          <w:rFonts w:ascii="Calibri" w:eastAsia="DejaVu Sans Condensed" w:hAnsi="Calibri"/>
-          <w:lang w:val="en-GB"/>
-        </w:rPr>
-        <w:t>given a country?</w:t>
-      </w:r>
+        <w:t xml:space="preserve">What is the (under)achievement of students in reading, </w:t>
+      </w:r>
+      <w:r>
+        <w:rPr>
+          <w:rFonts w:ascii="Calibri" w:eastAsia="DejaVu Sans Condensed" w:hAnsi="Calibri"/>
+          <w:lang w:val="en-GB"/>
+        </w:rPr>
+        <w:t>mathematics</w:t>
+      </w:r>
+      <w:r>
+        <w:rPr>
+          <w:rFonts w:ascii="Calibri" w:eastAsia="DejaVu Sans Condensed" w:hAnsi="Calibri"/>
+          <w:lang w:val="en-GB"/>
+        </w:rPr>
+        <w:t xml:space="preserve"> and science?</w:t>
+      </w:r>
+    </w:p>
+    <w:p>
+      <w:pPr>
+        <w:pStyle w:val="PargrafodaLista"/>
+        <w:widowControl w:val="0"/>
+        <w:numPr>
+          <w:ilvl w:val="0"/>
+          <w:numId w:val="11"/>
+        </w:numPr>
+        <w:suppressAutoHyphens/>
+        <w:spacing w:after="120"/>
+        <w:jc w:val="both"/>
+        <w:rPr>
+          <w:rFonts w:ascii="Calibri" w:eastAsia="DejaVu Sans Condensed" w:hAnsi="Calibri"/>
+          <w:lang w:val="en-GB"/>
+        </w:rPr>
+      </w:pPr>
+      <w:r>
+        <w:rPr>
+          <w:rFonts w:ascii="Calibri" w:eastAsia="DejaVu Sans Condensed" w:hAnsi="Calibri"/>
+          <w:lang w:val="en-GB"/>
+        </w:rPr>
+        <w:t xml:space="preserve">What is the adult participation in </w:t>
+      </w:r>
+      <w:r>
+        <w:rPr>
+          <w:rFonts w:ascii="Calibri" w:eastAsia="DejaVu Sans Condensed" w:hAnsi="Calibri"/>
+          <w:lang w:val="en-GB"/>
+        </w:rPr>
+        <w:t>learning</w:t>
+      </w:r>
+      <w:r>
+        <w:rPr>
+          <w:rFonts w:ascii="Calibri" w:eastAsia="DejaVu Sans Condensed" w:hAnsi="Calibri"/>
+          <w:lang w:val="en-GB"/>
+        </w:rPr>
+        <w:t xml:space="preserve"> after leaving the formal education</w:t>
+      </w:r>
+      <w:r>
+        <w:rPr>
+          <w:rFonts w:ascii="Calibri" w:eastAsia="DejaVu Sans Condensed" w:hAnsi="Calibri"/>
+          <w:lang w:val="en-GB"/>
+        </w:rPr>
+        <w:t>?</w:t>
+      </w:r>
+    </w:p>
+    <w:p>
+      <w:pPr>
+        <w:pStyle w:val="PargrafodaLista"/>
+        <w:widowControl w:val="0"/>
+        <w:suppressAutoHyphens/>
+        <w:spacing w:after="120"/>
+        <w:jc w:val="both"/>
+        <w:rPr>
+          <w:rFonts w:ascii="Calibri" w:eastAsia="DejaVu Sans Condensed" w:hAnsi="Calibri"/>
+          <w:u w:val="single"/>
+          <w:lang w:val="en-GB"/>
+        </w:rPr>
+      </w:pPr>
     </w:p>
     <w:p>
       <w:pPr>
@@ -1380,8 +1509,6 @@
         </w:rPr>
         <w:t>2010</w:t>
       </w:r>
-      <w:bookmarkStart w:id="0" w:name="_GoBack"/>
-      <w:bookmarkEnd w:id="0"/>
       <w:r>
         <w:rPr>
           <w:rFonts w:ascii="Courier New" w:hAnsi="Courier New" w:cs="Courier New"/>

</xml_diff>

<commit_message>
Changed section 2 of the word doc
</commit_message>
<xml_diff>
--- a/First_Delivery/presentation/Lab02-Doc Template.docx
+++ b/First_Delivery/presentation/Lab02-Doc Template.docx
@@ -114,128 +114,6 @@
         <w:jc w:val="both"/>
         <w:rPr>
           <w:rFonts w:ascii="Calibri" w:eastAsia="DejaVu Sans Condensed" w:hAnsi="Calibri"/>
-          <w:lang w:val="en-GB"/>
-        </w:rPr>
-      </w:pPr>
-      <w:r>
-        <w:rPr>
-          <w:rFonts w:ascii="Calibri" w:eastAsia="DejaVu Sans Condensed" w:hAnsi="Calibri"/>
-          <w:highlight w:val="yellow"/>
-          <w:lang w:val="en-GB"/>
-        </w:rPr>
-        <w:t>Domain description</w:t>
-      </w:r>
-      <w:r>
-        <w:rPr>
-          <w:rFonts w:ascii="Calibri" w:eastAsia="DejaVu Sans Condensed" w:hAnsi="Calibri"/>
-          <w:highlight w:val="yellow"/>
-          <w:lang w:val="en-GB"/>
-        </w:rPr>
-        <w:t>:</w:t>
-      </w:r>
-      <w:r>
-        <w:rPr>
-          <w:rFonts w:ascii="Calibri" w:eastAsia="DejaVu Sans Condensed" w:hAnsi="Calibri"/>
-          <w:highlight w:val="yellow"/>
-          <w:lang w:val="en-GB"/>
-        </w:rPr>
-        <w:t xml:space="preserve"> </w:t>
-      </w:r>
-      <w:r>
-        <w:rPr>
-          <w:rFonts w:ascii="Calibri" w:eastAsia="DejaVu Sans Condensed" w:hAnsi="Calibri"/>
-          <w:highlight w:val="yellow"/>
-          <w:lang w:val="en-GB"/>
-        </w:rPr>
-        <w:t>a</w:t>
-      </w:r>
-      <w:r>
-        <w:rPr>
-          <w:rFonts w:ascii="Calibri" w:eastAsia="DejaVu Sans Condensed" w:hAnsi="Calibri"/>
-          <w:highlight w:val="yellow"/>
-          <w:lang w:val="en-GB"/>
-        </w:rPr>
-        <w:t xml:space="preserve"> high level description </w:t>
-      </w:r>
-      <w:r>
-        <w:rPr>
-          <w:rFonts w:ascii="Calibri" w:eastAsia="DejaVu Sans Condensed" w:hAnsi="Calibri"/>
-          <w:highlight w:val="yellow"/>
-          <w:lang w:val="en-GB"/>
-        </w:rPr>
-        <w:t>that</w:t>
-      </w:r>
-      <w:r>
-        <w:rPr>
-          <w:rFonts w:ascii="Calibri" w:eastAsia="DejaVu Sans Condensed" w:hAnsi="Calibri"/>
-          <w:highlight w:val="yellow"/>
-          <w:lang w:val="en-GB"/>
-        </w:rPr>
-        <w:t xml:space="preserve"> will motivate the rest of the document.</w:t>
-      </w:r>
-    </w:p>
-    <w:p>
-      <w:pPr>
-        <w:widowControl w:val="0"/>
-        <w:suppressAutoHyphens/>
-        <w:spacing w:after="120"/>
-        <w:jc w:val="both"/>
-        <w:rPr>
-          <w:rFonts w:ascii="Calibri" w:eastAsia="DejaVu Sans Condensed" w:hAnsi="Calibri"/>
-          <w:highlight w:val="yellow"/>
-        </w:rPr>
-      </w:pPr>
-      <w:r>
-        <w:rPr>
-          <w:rFonts w:ascii="Calibri" w:eastAsia="DejaVu Sans Condensed" w:hAnsi="Calibri"/>
-          <w:highlight w:val="yellow"/>
-        </w:rPr>
-        <w:t>What will you be visualizing?</w:t>
-      </w:r>
-    </w:p>
-    <w:p>
-      <w:pPr>
-        <w:widowControl w:val="0"/>
-        <w:suppressAutoHyphens/>
-        <w:spacing w:after="120"/>
-        <w:jc w:val="both"/>
-        <w:rPr>
-          <w:rFonts w:ascii="Calibri" w:eastAsia="DejaVu Sans Condensed" w:hAnsi="Calibri"/>
-        </w:rPr>
-      </w:pPr>
-      <w:r>
-        <w:rPr>
-          <w:rFonts w:ascii="Calibri" w:eastAsia="DejaVu Sans Condensed" w:hAnsi="Calibri"/>
-          <w:highlight w:val="yellow"/>
-        </w:rPr>
-        <w:t>Why is that relevant?</w:t>
-      </w:r>
-    </w:p>
-    <w:p>
-      <w:pPr>
-        <w:widowControl w:val="0"/>
-        <w:suppressAutoHyphens/>
-        <w:spacing w:after="120"/>
-        <w:jc w:val="both"/>
-        <w:rPr>
-          <w:rFonts w:ascii="Calibri" w:eastAsia="DejaVu Sans Condensed" w:hAnsi="Calibri"/>
-        </w:rPr>
-      </w:pPr>
-      <w:r>
-        <w:rPr>
-          <w:rFonts w:ascii="Calibri" w:eastAsia="DejaVu Sans Condensed" w:hAnsi="Calibri"/>
-        </w:rPr>
-        <w:t xml:space="preserve">  </w:t>
-      </w:r>
-    </w:p>
-    <w:p>
-      <w:pPr>
-        <w:widowControl w:val="0"/>
-        <w:suppressAutoHyphens/>
-        <w:spacing w:after="120"/>
-        <w:jc w:val="both"/>
-        <w:rPr>
-          <w:rFonts w:ascii="Calibri" w:eastAsia="DejaVu Sans Condensed" w:hAnsi="Calibri"/>
         </w:rPr>
       </w:pPr>
       <w:r>
@@ -379,85 +257,23 @@
         <w:jc w:val="both"/>
         <w:rPr>
           <w:rFonts w:ascii="Calibri" w:eastAsia="DejaVu Sans Condensed" w:hAnsi="Calibri"/>
-          <w:highlight w:val="yellow"/>
-          <w:lang w:val="en-GB"/>
-        </w:rPr>
-      </w:pPr>
-      <w:r>
-        <w:rPr>
-          <w:rFonts w:ascii="Calibri" w:eastAsia="DejaVu Sans Condensed" w:hAnsi="Calibri"/>
-          <w:highlight w:val="yellow"/>
-          <w:lang w:val="en-GB"/>
-        </w:rPr>
-        <w:t xml:space="preserve">Dataset description: </w:t>
-      </w:r>
-    </w:p>
-    <w:p>
-      <w:pPr>
-        <w:pStyle w:val="PargrafodaLista"/>
-        <w:widowControl w:val="0"/>
-        <w:numPr>
-          <w:ilvl w:val="0"/>
-          <w:numId w:val="6"/>
-        </w:numPr>
-        <w:suppressAutoHyphens/>
-        <w:spacing w:after="120"/>
-        <w:jc w:val="both"/>
-        <w:rPr>
-          <w:rFonts w:ascii="Calibri" w:eastAsia="DejaVu Sans Condensed" w:hAnsi="Calibri"/>
-          <w:highlight w:val="yellow"/>
-          <w:lang w:val="en-GB"/>
-        </w:rPr>
-      </w:pPr>
-      <w:r>
-        <w:rPr>
-          <w:rFonts w:ascii="Calibri" w:eastAsia="DejaVu Sans Condensed" w:hAnsi="Calibri"/>
-          <w:highlight w:val="yellow"/>
-          <w:lang w:val="en-GB"/>
-        </w:rPr>
-        <w:t>Which dataset will you be using?</w:t>
-      </w:r>
-      <w:r>
-        <w:rPr>
-          <w:rFonts w:ascii="Calibri" w:eastAsia="DejaVu Sans Condensed" w:hAnsi="Calibri"/>
-          <w:highlight w:val="yellow"/>
-          <w:lang w:val="en-GB"/>
-        </w:rPr>
-        <w:t xml:space="preserve"> </w:t>
-      </w:r>
-    </w:p>
-    <w:p>
-      <w:pPr>
-        <w:pStyle w:val="PargrafodaLista"/>
-        <w:widowControl w:val="0"/>
-        <w:numPr>
-          <w:ilvl w:val="0"/>
-          <w:numId w:val="6"/>
-        </w:numPr>
-        <w:suppressAutoHyphens/>
-        <w:spacing w:after="120"/>
-        <w:jc w:val="both"/>
-        <w:rPr>
-          <w:rFonts w:ascii="Calibri" w:eastAsia="DejaVu Sans Condensed" w:hAnsi="Calibri"/>
-          <w:highlight w:val="yellow"/>
-          <w:lang w:val="en-GB"/>
-        </w:rPr>
-      </w:pPr>
-      <w:r>
-        <w:rPr>
-          <w:rFonts w:ascii="Calibri" w:eastAsia="DejaVu Sans Condensed" w:hAnsi="Calibri"/>
-          <w:highlight w:val="yellow"/>
-          <w:lang w:val="en-GB"/>
-        </w:rPr>
-        <w:t>How will you obtain such data?</w:t>
-      </w:r>
-      <w:r>
-        <w:rPr>
-          <w:rFonts w:ascii="Calibri" w:eastAsia="DejaVu Sans Condensed" w:hAnsi="Calibri"/>
-          <w:highlight w:val="yellow"/>
-          <w:lang w:val="en-GB"/>
-        </w:rPr>
-        <w:t xml:space="preserve"> Is there an available dataset (URL) or are you gathering it yourself (how, what sources, what effort involved?)</w:t>
+          <w:lang w:val="en-GB"/>
+        </w:rPr>
+      </w:pPr>
+      <w:r>
+        <w:rPr>
+          <w:rFonts w:ascii="Calibri" w:eastAsia="DejaVu Sans Condensed" w:hAnsi="Calibri"/>
+          <w:lang w:val="en-GB"/>
+        </w:rPr>
+        <w:tab/>
+        <w:t xml:space="preserve">The dataset used will consist in metrics with values related to </w:t>
+      </w:r>
+      <w:r>
+        <w:rPr>
+          <w:rFonts w:ascii="Calibri" w:eastAsia="DejaVu Sans Condensed" w:hAnsi="Calibri"/>
+          <w:lang w:val="en-GB"/>
+        </w:rPr>
+        <w:t>the reading habits of the population, the levels of education attainment and academic success rates.</w:t>
       </w:r>
     </w:p>
     <w:p>
@@ -468,19 +284,6 @@
         <w:jc w:val="both"/>
         <w:rPr>
           <w:rFonts w:ascii="Calibri" w:eastAsia="DejaVu Sans Condensed" w:hAnsi="Calibri"/>
-          <w:highlight w:val="yellow"/>
-          <w:lang w:val="en-GB"/>
-        </w:rPr>
-      </w:pPr>
-    </w:p>
-    <w:p>
-      <w:pPr>
-        <w:widowControl w:val="0"/>
-        <w:suppressAutoHyphens/>
-        <w:spacing w:after="120"/>
-        <w:jc w:val="both"/>
-        <w:rPr>
-          <w:rFonts w:ascii="Calibri" w:eastAsia="DejaVu Sans Condensed" w:hAnsi="Calibri"/>
           <w:lang w:val="en-GB"/>
         </w:rPr>
       </w:pPr>
@@ -490,82 +293,7 @@
           <w:lang w:val="en-GB"/>
         </w:rPr>
         <w:tab/>
-      </w:r>
-      <w:r>
-        <w:rPr>
-          <w:rFonts w:ascii="Calibri" w:eastAsia="DejaVu Sans Condensed" w:hAnsi="Calibri"/>
-          <w:lang w:val="en-GB"/>
-        </w:rPr>
-        <w:t xml:space="preserve">The dataset we will use consists in the combination of metrics such as the amount of time </w:t>
-      </w:r>
-      <w:r>
-        <w:rPr>
-          <w:rFonts w:ascii="Calibri" w:eastAsia="DejaVu Sans Condensed" w:hAnsi="Calibri"/>
-          <w:lang w:val="en-GB"/>
-        </w:rPr>
-        <w:t xml:space="preserve">spent </w:t>
-      </w:r>
-      <w:r>
-        <w:rPr>
-          <w:rFonts w:ascii="Calibri" w:eastAsia="DejaVu Sans Condensed" w:hAnsi="Calibri"/>
-          <w:lang w:val="en-GB"/>
-        </w:rPr>
-        <w:t xml:space="preserve">reading, </w:t>
-      </w:r>
-      <w:r>
-        <w:rPr>
-          <w:rFonts w:ascii="Calibri" w:eastAsia="DejaVu Sans Condensed" w:hAnsi="Calibri"/>
-          <w:lang w:val="en-GB"/>
-        </w:rPr>
-        <w:t>the percentage of high academic achievement,</w:t>
-      </w:r>
-      <w:r>
-        <w:rPr>
-          <w:rFonts w:ascii="Calibri" w:eastAsia="DejaVu Sans Condensed" w:hAnsi="Calibri"/>
-          <w:lang w:val="en-GB"/>
-        </w:rPr>
-        <w:t xml:space="preserve"> </w:t>
-      </w:r>
-      <w:r>
-        <w:rPr>
-          <w:rFonts w:ascii="Calibri" w:eastAsia="DejaVu Sans Condensed" w:hAnsi="Calibri"/>
-          <w:lang w:val="en-GB"/>
-        </w:rPr>
-        <w:t>the rate of dropout</w:t>
-      </w:r>
-      <w:r>
-        <w:rPr>
-          <w:rFonts w:ascii="Calibri" w:eastAsia="DejaVu Sans Condensed" w:hAnsi="Calibri"/>
-          <w:lang w:val="en-GB"/>
-        </w:rPr>
-        <w:t xml:space="preserve"> and </w:t>
-      </w:r>
-      <w:r>
-        <w:rPr>
-          <w:rFonts w:ascii="Calibri" w:eastAsia="DejaVu Sans Condensed" w:hAnsi="Calibri"/>
-          <w:lang w:val="en-GB"/>
-        </w:rPr>
-        <w:t>expenditure in books and other reading materials.</w:t>
-      </w:r>
-    </w:p>
-    <w:p>
-      <w:pPr>
-        <w:widowControl w:val="0"/>
-        <w:suppressAutoHyphens/>
-        <w:spacing w:after="120"/>
-        <w:jc w:val="both"/>
-        <w:rPr>
-          <w:rFonts w:ascii="Calibri" w:eastAsia="DejaVu Sans Condensed" w:hAnsi="Calibri"/>
-          <w:lang w:val="en-GB"/>
-        </w:rPr>
-      </w:pPr>
-      <w:r>
-        <w:rPr>
-          <w:rFonts w:ascii="Calibri" w:eastAsia="DejaVu Sans Condensed" w:hAnsi="Calibri"/>
-          <w:lang w:val="en-GB"/>
-        </w:rPr>
-        <w:tab/>
-        <w:t>For now, the dataset providers we are using are just:</w:t>
+        <w:t>We’ll obtain the data required, through the following web providers:</w:t>
       </w:r>
     </w:p>
     <w:p>
@@ -610,18 +338,23 @@
         <w:spacing w:after="120"/>
         <w:jc w:val="both"/>
         <w:rPr>
-          <w:rFonts w:ascii="Calibri" w:eastAsia="DejaVu Sans Condensed" w:hAnsi="Calibri"/>
-          <w:lang w:val="en-GB"/>
-        </w:rPr>
-      </w:pPr>
-      <w:r>
-        <w:rPr>
           <w:rStyle w:val="Hiperligao"/>
           <w:rFonts w:ascii="Calibri" w:eastAsia="DejaVu Sans Condensed" w:hAnsi="Calibri"/>
-          <w:lang w:val="en-GB"/>
-        </w:rPr>
-        <w:t>https://pordata.pt</w:t>
-      </w:r>
+          <w:color w:val="auto"/>
+          <w:u w:val="none"/>
+          <w:lang w:val="en-GB"/>
+        </w:rPr>
+      </w:pPr>
+      <w:hyperlink r:id="rId6" w:history="1">
+        <w:r>
+          <w:rPr>
+            <w:rStyle w:val="Hiperligao"/>
+            <w:rFonts w:ascii="Calibri" w:eastAsia="DejaVu Sans Condensed" w:hAnsi="Calibri"/>
+            <w:lang w:val="en-GB"/>
+          </w:rPr>
+          <w:t>https://pordata.pt</w:t>
+        </w:r>
+      </w:hyperlink>
     </w:p>
     <w:p>
       <w:pPr>
@@ -634,6 +367,14 @@
           <w:lang w:val="en-GB"/>
         </w:rPr>
       </w:pPr>
+      <w:r>
+        <w:rPr>
+          <w:rFonts w:ascii="Calibri" w:eastAsia="DejaVu Sans Condensed" w:hAnsi="Calibri"/>
+          <w:lang w:val="en-GB"/>
+        </w:rPr>
+        <w:tab/>
+        <w:t>From these we can download most of the required data, although there is some data, we will have to retrieve from the web page itself. The file formats are not a problem since the providers have the download available in .csv and .xml files.</w:t>
+      </w:r>
     </w:p>
     <w:p>
       <w:pPr>
@@ -643,16 +384,17 @@
         <w:jc w:val="both"/>
         <w:rPr>
           <w:rFonts w:ascii="Calibri" w:eastAsia="DejaVu Sans Condensed" w:hAnsi="Calibri"/>
-          <w:lang w:val="en-GB"/>
-        </w:rPr>
-      </w:pPr>
-      <w:r>
-        <w:rPr>
-          <w:rFonts w:ascii="Calibri" w:eastAsia="DejaVu Sans Condensed" w:hAnsi="Calibri"/>
-          <w:lang w:val="en-GB"/>
-        </w:rPr>
-        <w:tab/>
-        <w:t>From here we can download all the datasets and in the required formats, such as .csv and .xml files.</w:t>
+          <w:highlight w:val="yellow"/>
+          <w:lang w:val="en-GB"/>
+        </w:rPr>
+      </w:pPr>
+      <w:r>
+        <w:rPr>
+          <w:rFonts w:ascii="Calibri" w:eastAsia="DejaVu Sans Condensed" w:hAnsi="Calibri"/>
+          <w:highlight w:val="yellow"/>
+          <w:lang w:val="en-GB"/>
+        </w:rPr>
+        <w:t>(Is the information incomplete??</w:t>
       </w:r>
     </w:p>
     <w:p>
@@ -664,49 +406,6 @@
         <w:rPr>
           <w:rFonts w:ascii="Calibri" w:eastAsia="DejaVu Sans Condensed" w:hAnsi="Calibri"/>
           <w:highlight w:val="yellow"/>
-          <w:lang w:val="en-GB"/>
-        </w:rPr>
-      </w:pPr>
-    </w:p>
-    <w:p>
-      <w:pPr>
-        <w:widowControl w:val="0"/>
-        <w:suppressAutoHyphens/>
-        <w:spacing w:after="120"/>
-        <w:jc w:val="both"/>
-        <w:rPr>
-          <w:rFonts w:ascii="Calibri" w:eastAsia="DejaVu Sans Condensed" w:hAnsi="Calibri"/>
-          <w:highlight w:val="yellow"/>
-          <w:lang w:val="en-GB"/>
-        </w:rPr>
-      </w:pPr>
-      <w:r>
-        <w:rPr>
-          <w:rFonts w:ascii="Calibri" w:eastAsia="DejaVu Sans Condensed" w:hAnsi="Calibri"/>
-          <w:highlight w:val="yellow"/>
-          <w:lang w:val="en-GB"/>
-        </w:rPr>
-        <w:t>(Is the information incomplete??</w:t>
-      </w:r>
-    </w:p>
-    <w:p>
-      <w:pPr>
-        <w:keepNext/>
-        <w:widowControl w:val="0"/>
-        <w:numPr>
-          <w:ilvl w:val="3"/>
-          <w:numId w:val="1"/>
-        </w:numPr>
-        <w:tabs>
-          <w:tab w:val="left" w:pos="0"/>
-        </w:tabs>
-        <w:suppressAutoHyphens/>
-        <w:spacing w:before="240" w:after="120"/>
-        <w:outlineLvl w:val="3"/>
-        <w:rPr>
-          <w:rFonts w:ascii="Calibri" w:eastAsia="DejaVu Sans Condensed" w:hAnsi="Calibri" w:cs="DejaVu Sans Condensed"/>
-          <w:b/>
-          <w:bCs/>
           <w:lang w:val="en-GB"/>
         </w:rPr>
       </w:pPr>
@@ -807,6 +506,31 @@
       <w:pPr>
         <w:pStyle w:val="PargrafodaLista"/>
         <w:widowControl w:val="0"/>
+        <w:numPr>
+          <w:ilvl w:val="0"/>
+          <w:numId w:val="1"/>
+        </w:numPr>
+        <w:suppressAutoHyphens/>
+        <w:spacing w:after="120"/>
+        <w:jc w:val="both"/>
+        <w:rPr>
+          <w:rFonts w:ascii="Calibri" w:eastAsia="DejaVu Sans Condensed" w:hAnsi="Calibri"/>
+          <w:lang w:val="en-GB"/>
+        </w:rPr>
+      </w:pPr>
+      <w:r>
+        <w:rPr>
+          <w:rFonts w:ascii="Calibri" w:eastAsia="DejaVu Sans Condensed" w:hAnsi="Calibri"/>
+          <w:lang w:val="en-GB"/>
+        </w:rPr>
+        <w:tab/>
+        <w:t>Below each question is a brief explanation with the tasks required by the user to answer the question.</w:t>
+      </w:r>
+    </w:p>
+    <w:p>
+      <w:pPr>
+        <w:pStyle w:val="PargrafodaLista"/>
+        <w:widowControl w:val="0"/>
         <w:suppressAutoHyphens/>
         <w:spacing w:after="120"/>
         <w:jc w:val="both"/>
@@ -886,6 +610,21 @@
     </w:p>
     <w:p>
       <w:pPr>
+        <w:widowControl w:val="0"/>
+        <w:suppressAutoHyphens/>
+        <w:spacing w:after="120"/>
+        <w:ind w:left="1080"/>
+        <w:jc w:val="both"/>
+        <w:rPr>
+          <w:rFonts w:ascii="Calibri" w:eastAsia="DejaVu Sans Condensed" w:hAnsi="Calibri"/>
+          <w:lang w:val="en-GB"/>
+        </w:rPr>
+      </w:pPr>
+      <w:bookmarkStart w:id="0" w:name="_GoBack"/>
+      <w:bookmarkEnd w:id="0"/>
+    </w:p>
+    <w:p>
+      <w:pPr>
         <w:pStyle w:val="PargrafodaLista"/>
         <w:widowControl w:val="0"/>
         <w:numPr>
@@ -1044,6 +783,7 @@
           <w:rFonts w:ascii="Calibri" w:eastAsia="DejaVu Sans Condensed" w:hAnsi="Calibri"/>
           <w:lang w:val="en-GB"/>
         </w:rPr>
+        <w:lastRenderedPageBreak/>
         <w:t>Given a country</w:t>
       </w:r>
       <w:r>
@@ -1110,42 +850,42 @@
           <w:rFonts w:ascii="Calibri" w:eastAsia="DejaVu Sans Condensed" w:hAnsi="Calibri"/>
           <w:lang w:val="en-GB"/>
         </w:rPr>
-        <w:t xml:space="preserve">What is the level of </w:t>
-      </w:r>
-      <w:r>
-        <w:rPr>
-          <w:rFonts w:ascii="Calibri" w:eastAsia="DejaVu Sans Condensed" w:hAnsi="Calibri"/>
-          <w:lang w:val="en-GB"/>
-        </w:rPr>
-        <w:t>gap between</w:t>
-      </w:r>
-      <w:r>
-        <w:rPr>
-          <w:rFonts w:ascii="Calibri" w:eastAsia="DejaVu Sans Condensed" w:hAnsi="Calibri"/>
-          <w:lang w:val="en-GB"/>
-        </w:rPr>
-        <w:t xml:space="preserve"> average</w:t>
-      </w:r>
-      <w:r>
-        <w:rPr>
-          <w:rFonts w:ascii="Calibri" w:eastAsia="DejaVu Sans Condensed" w:hAnsi="Calibri"/>
-          <w:lang w:val="en-GB"/>
-        </w:rPr>
-        <w:t xml:space="preserve"> income and level of education </w:t>
-      </w:r>
-      <w:r>
-        <w:rPr>
-          <w:rFonts w:ascii="Calibri" w:eastAsia="DejaVu Sans Condensed" w:hAnsi="Calibri"/>
-          <w:lang w:val="en-GB"/>
-        </w:rPr>
-        <w:t xml:space="preserve">given a </w:t>
-      </w:r>
-      <w:r>
-        <w:rPr>
-          <w:rFonts w:ascii="Calibri" w:eastAsia="DejaVu Sans Condensed" w:hAnsi="Calibri"/>
-          <w:lang w:val="en-GB"/>
-        </w:rPr>
-        <w:t>country reading habit?</w:t>
+        <w:t>Is there</w:t>
+      </w:r>
+      <w:r>
+        <w:rPr>
+          <w:rFonts w:ascii="Calibri" w:eastAsia="DejaVu Sans Condensed" w:hAnsi="Calibri"/>
+          <w:lang w:val="en-GB"/>
+        </w:rPr>
+        <w:t xml:space="preserve"> a correlation between low habit of reading and the </w:t>
+      </w:r>
+      <w:r>
+        <w:rPr>
+          <w:rFonts w:ascii="Calibri" w:eastAsia="DejaVu Sans Condensed" w:hAnsi="Calibri"/>
+          <w:lang w:val="en-GB"/>
+        </w:rPr>
+        <w:t xml:space="preserve">high </w:t>
+      </w:r>
+      <w:r>
+        <w:rPr>
+          <w:rFonts w:ascii="Calibri" w:eastAsia="DejaVu Sans Condensed" w:hAnsi="Calibri"/>
+          <w:lang w:val="en-GB"/>
+        </w:rPr>
+        <w:t xml:space="preserve">academic </w:t>
+      </w:r>
+      <w:r>
+        <w:rPr>
+          <w:rFonts w:ascii="Calibri" w:eastAsia="DejaVu Sans Condensed" w:hAnsi="Calibri"/>
+          <w:lang w:val="en-GB"/>
+        </w:rPr>
+        <w:t xml:space="preserve">success </w:t>
+      </w:r>
+      <w:r>
+        <w:rPr>
+          <w:rFonts w:ascii="Calibri" w:eastAsia="DejaVu Sans Condensed" w:hAnsi="Calibri"/>
+          <w:lang w:val="en-GB"/>
+        </w:rPr>
+        <w:t>given a country?</w:t>
       </w:r>
     </w:p>
     <w:p>
@@ -1169,42 +909,21 @@
           <w:rFonts w:ascii="Calibri" w:eastAsia="DejaVu Sans Condensed" w:hAnsi="Calibri"/>
           <w:lang w:val="en-GB"/>
         </w:rPr>
-        <w:t>Is there</w:t>
-      </w:r>
-      <w:r>
-        <w:rPr>
-          <w:rFonts w:ascii="Calibri" w:eastAsia="DejaVu Sans Condensed" w:hAnsi="Calibri"/>
-          <w:lang w:val="en-GB"/>
-        </w:rPr>
-        <w:t xml:space="preserve"> a correlation between low habit of reading and the </w:t>
-      </w:r>
-      <w:r>
-        <w:rPr>
-          <w:rFonts w:ascii="Calibri" w:eastAsia="DejaVu Sans Condensed" w:hAnsi="Calibri"/>
-          <w:lang w:val="en-GB"/>
-        </w:rPr>
-        <w:t xml:space="preserve">high </w:t>
-      </w:r>
-      <w:r>
-        <w:rPr>
-          <w:rFonts w:ascii="Calibri" w:eastAsia="DejaVu Sans Condensed" w:hAnsi="Calibri"/>
-          <w:lang w:val="en-GB"/>
-        </w:rPr>
-        <w:t xml:space="preserve">academic </w:t>
-      </w:r>
-      <w:r>
-        <w:rPr>
-          <w:rFonts w:ascii="Calibri" w:eastAsia="DejaVu Sans Condensed" w:hAnsi="Calibri"/>
-          <w:lang w:val="en-GB"/>
-        </w:rPr>
-        <w:t xml:space="preserve">success </w:t>
-      </w:r>
-      <w:r>
-        <w:rPr>
-          <w:rFonts w:ascii="Calibri" w:eastAsia="DejaVu Sans Condensed" w:hAnsi="Calibri"/>
-          <w:lang w:val="en-GB"/>
-        </w:rPr>
-        <w:t>given a country?</w:t>
+        <w:t xml:space="preserve">What is the (under)achievement of students in reading, </w:t>
+      </w:r>
+      <w:r>
+        <w:rPr>
+          <w:rFonts w:ascii="Calibri" w:eastAsia="DejaVu Sans Condensed" w:hAnsi="Calibri"/>
+          <w:lang w:val="en-GB"/>
+        </w:rPr>
+        <w:t>mathematics</w:t>
+      </w:r>
+      <w:r>
+        <w:rPr>
+          <w:rFonts w:ascii="Calibri" w:eastAsia="DejaVu Sans Condensed" w:hAnsi="Calibri"/>
+          <w:lang w:val="en-GB"/>
+        </w:rPr>
+        <w:t xml:space="preserve"> and science?</w:t>
       </w:r>
     </w:p>
     <w:p>
@@ -1228,44 +947,6 @@
           <w:rFonts w:ascii="Calibri" w:eastAsia="DejaVu Sans Condensed" w:hAnsi="Calibri"/>
           <w:lang w:val="en-GB"/>
         </w:rPr>
-        <w:t xml:space="preserve">What is the (under)achievement of students in reading, </w:t>
-      </w:r>
-      <w:r>
-        <w:rPr>
-          <w:rFonts w:ascii="Calibri" w:eastAsia="DejaVu Sans Condensed" w:hAnsi="Calibri"/>
-          <w:lang w:val="en-GB"/>
-        </w:rPr>
-        <w:t>mathematics</w:t>
-      </w:r>
-      <w:r>
-        <w:rPr>
-          <w:rFonts w:ascii="Calibri" w:eastAsia="DejaVu Sans Condensed" w:hAnsi="Calibri"/>
-          <w:lang w:val="en-GB"/>
-        </w:rPr>
-        <w:t xml:space="preserve"> and science?</w:t>
-      </w:r>
-    </w:p>
-    <w:p>
-      <w:pPr>
-        <w:pStyle w:val="PargrafodaLista"/>
-        <w:widowControl w:val="0"/>
-        <w:numPr>
-          <w:ilvl w:val="0"/>
-          <w:numId w:val="11"/>
-        </w:numPr>
-        <w:suppressAutoHyphens/>
-        <w:spacing w:after="120"/>
-        <w:jc w:val="both"/>
-        <w:rPr>
-          <w:rFonts w:ascii="Calibri" w:eastAsia="DejaVu Sans Condensed" w:hAnsi="Calibri"/>
-          <w:lang w:val="en-GB"/>
-        </w:rPr>
-      </w:pPr>
-      <w:r>
-        <w:rPr>
-          <w:rFonts w:ascii="Calibri" w:eastAsia="DejaVu Sans Condensed" w:hAnsi="Calibri"/>
-          <w:lang w:val="en-GB"/>
-        </w:rPr>
         <w:t xml:space="preserve">What is the adult participation in </w:t>
       </w:r>
       <w:r>
@@ -1594,6 +1275,7 @@
         </w:rPr>
         <w:t xml:space="preserve">year; </w:t>
       </w:r>
+      <w:proofErr w:type="spellStart"/>
       <w:r>
         <w:rPr>
           <w:rFonts w:ascii="Courier New" w:hAnsi="Courier New" w:cs="Courier New"/>
@@ -1601,6 +1283,7 @@
         </w:rPr>
         <w:t>training_field</w:t>
       </w:r>
+      <w:proofErr w:type="spellEnd"/>
       <w:r>
         <w:rPr>
           <w:rFonts w:ascii="Courier New" w:hAnsi="Courier New" w:cs="Courier New"/>
@@ -1888,7 +1571,23 @@
           <w:rFonts w:ascii="Courier New" w:hAnsi="Courier New" w:cs="Courier New"/>
           <w:sz w:val="18"/>
         </w:rPr>
-        <w:t xml:space="preserve"> percentage_of_total(value)</w:t>
+        <w:t xml:space="preserve"> </w:t>
+      </w:r>
+      <w:proofErr w:type="spellStart"/>
+      <w:r>
+        <w:rPr>
+          <w:rFonts w:ascii="Courier New" w:hAnsi="Courier New" w:cs="Courier New"/>
+          <w:sz w:val="18"/>
+        </w:rPr>
+        <w:t>percentage_of_total</w:t>
+      </w:r>
+      <w:proofErr w:type="spellEnd"/>
+      <w:r>
+        <w:rPr>
+          <w:rFonts w:ascii="Courier New" w:hAnsi="Courier New" w:cs="Courier New"/>
+          <w:sz w:val="18"/>
+        </w:rPr>
+        <w:t>(value)</w:t>
       </w:r>
     </w:p>
     <w:p>
@@ -1942,8 +1641,6 @@
         </w:rPr>
         <w:t>0.9</w:t>
       </w:r>
-      <w:bookmarkStart w:id="0" w:name="_GoBack"/>
-      <w:bookmarkEnd w:id="0"/>
     </w:p>
     <w:p>
       <w:pPr>
@@ -2864,6 +2561,119 @@
     </w:lvl>
   </w:abstractNum>
   <w:abstractNum w:abstractNumId="6" w15:restartNumberingAfterBreak="0">
+    <w:nsid w:val="1B967D7B"/>
+    <w:multiLevelType w:val="hybridMultilevel"/>
+    <w:tmpl w:val="52D40A0E"/>
+    <w:lvl w:ilvl="0" w:tplc="08160001">
+      <w:start w:val="1"/>
+      <w:numFmt w:val="bullet"/>
+      <w:lvlText w:val=""/>
+      <w:lvlJc w:val="left"/>
+      <w:pPr>
+        <w:ind w:left="720" w:hanging="360"/>
+      </w:pPr>
+      <w:rPr>
+        <w:rFonts w:ascii="Symbol" w:hAnsi="Symbol" w:hint="default"/>
+      </w:rPr>
+    </w:lvl>
+    <w:lvl w:ilvl="1" w:tplc="08160003" w:tentative="1">
+      <w:start w:val="1"/>
+      <w:numFmt w:val="bullet"/>
+      <w:lvlText w:val="o"/>
+      <w:lvlJc w:val="left"/>
+      <w:pPr>
+        <w:ind w:left="1440" w:hanging="360"/>
+      </w:pPr>
+      <w:rPr>
+        <w:rFonts w:ascii="Courier New" w:hAnsi="Courier New" w:cs="Courier New" w:hint="default"/>
+      </w:rPr>
+    </w:lvl>
+    <w:lvl w:ilvl="2" w:tplc="08160005" w:tentative="1">
+      <w:start w:val="1"/>
+      <w:numFmt w:val="bullet"/>
+      <w:lvlText w:val=""/>
+      <w:lvlJc w:val="left"/>
+      <w:pPr>
+        <w:ind w:left="2160" w:hanging="360"/>
+      </w:pPr>
+      <w:rPr>
+        <w:rFonts w:ascii="Wingdings" w:hAnsi="Wingdings" w:hint="default"/>
+      </w:rPr>
+    </w:lvl>
+    <w:lvl w:ilvl="3" w:tplc="08160001" w:tentative="1">
+      <w:start w:val="1"/>
+      <w:numFmt w:val="bullet"/>
+      <w:lvlText w:val=""/>
+      <w:lvlJc w:val="left"/>
+      <w:pPr>
+        <w:ind w:left="2880" w:hanging="360"/>
+      </w:pPr>
+      <w:rPr>
+        <w:rFonts w:ascii="Symbol" w:hAnsi="Symbol" w:hint="default"/>
+      </w:rPr>
+    </w:lvl>
+    <w:lvl w:ilvl="4" w:tplc="08160003" w:tentative="1">
+      <w:start w:val="1"/>
+      <w:numFmt w:val="bullet"/>
+      <w:lvlText w:val="o"/>
+      <w:lvlJc w:val="left"/>
+      <w:pPr>
+        <w:ind w:left="3600" w:hanging="360"/>
+      </w:pPr>
+      <w:rPr>
+        <w:rFonts w:ascii="Courier New" w:hAnsi="Courier New" w:cs="Courier New" w:hint="default"/>
+      </w:rPr>
+    </w:lvl>
+    <w:lvl w:ilvl="5" w:tplc="08160005" w:tentative="1">
+      <w:start w:val="1"/>
+      <w:numFmt w:val="bullet"/>
+      <w:lvlText w:val=""/>
+      <w:lvlJc w:val="left"/>
+      <w:pPr>
+        <w:ind w:left="4320" w:hanging="360"/>
+      </w:pPr>
+      <w:rPr>
+        <w:rFonts w:ascii="Wingdings" w:hAnsi="Wingdings" w:hint="default"/>
+      </w:rPr>
+    </w:lvl>
+    <w:lvl w:ilvl="6" w:tplc="08160001" w:tentative="1">
+      <w:start w:val="1"/>
+      <w:numFmt w:val="bullet"/>
+      <w:lvlText w:val=""/>
+      <w:lvlJc w:val="left"/>
+      <w:pPr>
+        <w:ind w:left="5040" w:hanging="360"/>
+      </w:pPr>
+      <w:rPr>
+        <w:rFonts w:ascii="Symbol" w:hAnsi="Symbol" w:hint="default"/>
+      </w:rPr>
+    </w:lvl>
+    <w:lvl w:ilvl="7" w:tplc="08160003" w:tentative="1">
+      <w:start w:val="1"/>
+      <w:numFmt w:val="bullet"/>
+      <w:lvlText w:val="o"/>
+      <w:lvlJc w:val="left"/>
+      <w:pPr>
+        <w:ind w:left="5760" w:hanging="360"/>
+      </w:pPr>
+      <w:rPr>
+        <w:rFonts w:ascii="Courier New" w:hAnsi="Courier New" w:cs="Courier New" w:hint="default"/>
+      </w:rPr>
+    </w:lvl>
+    <w:lvl w:ilvl="8" w:tplc="08160005" w:tentative="1">
+      <w:start w:val="1"/>
+      <w:numFmt w:val="bullet"/>
+      <w:lvlText w:val=""/>
+      <w:lvlJc w:val="left"/>
+      <w:pPr>
+        <w:ind w:left="6480" w:hanging="360"/>
+      </w:pPr>
+      <w:rPr>
+        <w:rFonts w:ascii="Wingdings" w:hAnsi="Wingdings" w:hint="default"/>
+      </w:rPr>
+    </w:lvl>
+  </w:abstractNum>
+  <w:abstractNum w:abstractNumId="7" w15:restartNumberingAfterBreak="0">
     <w:nsid w:val="1DDA5F1C"/>
     <w:multiLevelType w:val="hybridMultilevel"/>
     <w:tmpl w:val="DBB0A4C4"/>
@@ -2976,7 +2786,120 @@
       </w:rPr>
     </w:lvl>
   </w:abstractNum>
-  <w:abstractNum w:abstractNumId="7" w15:restartNumberingAfterBreak="0">
+  <w:abstractNum w:abstractNumId="8" w15:restartNumberingAfterBreak="0">
+    <w:nsid w:val="31EE3330"/>
+    <w:multiLevelType w:val="hybridMultilevel"/>
+    <w:tmpl w:val="C90C8F48"/>
+    <w:lvl w:ilvl="0" w:tplc="08160001">
+      <w:start w:val="1"/>
+      <w:numFmt w:val="bullet"/>
+      <w:lvlText w:val=""/>
+      <w:lvlJc w:val="left"/>
+      <w:pPr>
+        <w:ind w:left="2160" w:hanging="360"/>
+      </w:pPr>
+      <w:rPr>
+        <w:rFonts w:ascii="Symbol" w:hAnsi="Symbol" w:hint="default"/>
+      </w:rPr>
+    </w:lvl>
+    <w:lvl w:ilvl="1" w:tplc="08160003" w:tentative="1">
+      <w:start w:val="1"/>
+      <w:numFmt w:val="bullet"/>
+      <w:lvlText w:val="o"/>
+      <w:lvlJc w:val="left"/>
+      <w:pPr>
+        <w:ind w:left="2880" w:hanging="360"/>
+      </w:pPr>
+      <w:rPr>
+        <w:rFonts w:ascii="Courier New" w:hAnsi="Courier New" w:cs="Courier New" w:hint="default"/>
+      </w:rPr>
+    </w:lvl>
+    <w:lvl w:ilvl="2" w:tplc="08160005" w:tentative="1">
+      <w:start w:val="1"/>
+      <w:numFmt w:val="bullet"/>
+      <w:lvlText w:val=""/>
+      <w:lvlJc w:val="left"/>
+      <w:pPr>
+        <w:ind w:left="3600" w:hanging="360"/>
+      </w:pPr>
+      <w:rPr>
+        <w:rFonts w:ascii="Wingdings" w:hAnsi="Wingdings" w:hint="default"/>
+      </w:rPr>
+    </w:lvl>
+    <w:lvl w:ilvl="3" w:tplc="08160001" w:tentative="1">
+      <w:start w:val="1"/>
+      <w:numFmt w:val="bullet"/>
+      <w:lvlText w:val=""/>
+      <w:lvlJc w:val="left"/>
+      <w:pPr>
+        <w:ind w:left="4320" w:hanging="360"/>
+      </w:pPr>
+      <w:rPr>
+        <w:rFonts w:ascii="Symbol" w:hAnsi="Symbol" w:hint="default"/>
+      </w:rPr>
+    </w:lvl>
+    <w:lvl w:ilvl="4" w:tplc="08160003" w:tentative="1">
+      <w:start w:val="1"/>
+      <w:numFmt w:val="bullet"/>
+      <w:lvlText w:val="o"/>
+      <w:lvlJc w:val="left"/>
+      <w:pPr>
+        <w:ind w:left="5040" w:hanging="360"/>
+      </w:pPr>
+      <w:rPr>
+        <w:rFonts w:ascii="Courier New" w:hAnsi="Courier New" w:cs="Courier New" w:hint="default"/>
+      </w:rPr>
+    </w:lvl>
+    <w:lvl w:ilvl="5" w:tplc="08160005" w:tentative="1">
+      <w:start w:val="1"/>
+      <w:numFmt w:val="bullet"/>
+      <w:lvlText w:val=""/>
+      <w:lvlJc w:val="left"/>
+      <w:pPr>
+        <w:ind w:left="5760" w:hanging="360"/>
+      </w:pPr>
+      <w:rPr>
+        <w:rFonts w:ascii="Wingdings" w:hAnsi="Wingdings" w:hint="default"/>
+      </w:rPr>
+    </w:lvl>
+    <w:lvl w:ilvl="6" w:tplc="08160001" w:tentative="1">
+      <w:start w:val="1"/>
+      <w:numFmt w:val="bullet"/>
+      <w:lvlText w:val=""/>
+      <w:lvlJc w:val="left"/>
+      <w:pPr>
+        <w:ind w:left="6480" w:hanging="360"/>
+      </w:pPr>
+      <w:rPr>
+        <w:rFonts w:ascii="Symbol" w:hAnsi="Symbol" w:hint="default"/>
+      </w:rPr>
+    </w:lvl>
+    <w:lvl w:ilvl="7" w:tplc="08160003" w:tentative="1">
+      <w:start w:val="1"/>
+      <w:numFmt w:val="bullet"/>
+      <w:lvlText w:val="o"/>
+      <w:lvlJc w:val="left"/>
+      <w:pPr>
+        <w:ind w:left="7200" w:hanging="360"/>
+      </w:pPr>
+      <w:rPr>
+        <w:rFonts w:ascii="Courier New" w:hAnsi="Courier New" w:cs="Courier New" w:hint="default"/>
+      </w:rPr>
+    </w:lvl>
+    <w:lvl w:ilvl="8" w:tplc="08160005" w:tentative="1">
+      <w:start w:val="1"/>
+      <w:numFmt w:val="bullet"/>
+      <w:lvlText w:val=""/>
+      <w:lvlJc w:val="left"/>
+      <w:pPr>
+        <w:ind w:left="7920" w:hanging="360"/>
+      </w:pPr>
+      <w:rPr>
+        <w:rFonts w:ascii="Wingdings" w:hAnsi="Wingdings" w:hint="default"/>
+      </w:rPr>
+    </w:lvl>
+  </w:abstractNum>
+  <w:abstractNum w:abstractNumId="9" w15:restartNumberingAfterBreak="0">
     <w:nsid w:val="332709CA"/>
     <w:multiLevelType w:val="hybridMultilevel"/>
     <w:tmpl w:val="53CAF676"/>
@@ -3089,7 +3012,7 @@
       </w:rPr>
     </w:lvl>
   </w:abstractNum>
-  <w:abstractNum w:abstractNumId="8" w15:restartNumberingAfterBreak="0">
+  <w:abstractNum w:abstractNumId="10" w15:restartNumberingAfterBreak="0">
     <w:nsid w:val="48B91582"/>
     <w:multiLevelType w:val="hybridMultilevel"/>
     <w:tmpl w:val="B7E6A0D4"/>
@@ -3175,7 +3098,7 @@
       </w:pPr>
     </w:lvl>
   </w:abstractNum>
-  <w:abstractNum w:abstractNumId="9" w15:restartNumberingAfterBreak="0">
+  <w:abstractNum w:abstractNumId="11" w15:restartNumberingAfterBreak="0">
     <w:nsid w:val="4CAF190F"/>
     <w:multiLevelType w:val="hybridMultilevel"/>
     <w:tmpl w:val="C6DEAE7C"/>
@@ -3288,7 +3211,120 @@
       </w:rPr>
     </w:lvl>
   </w:abstractNum>
-  <w:abstractNum w:abstractNumId="10" w15:restartNumberingAfterBreak="0">
+  <w:abstractNum w:abstractNumId="12" w15:restartNumberingAfterBreak="0">
+    <w:nsid w:val="54686FE0"/>
+    <w:multiLevelType w:val="hybridMultilevel"/>
+    <w:tmpl w:val="593E250A"/>
+    <w:lvl w:ilvl="0" w:tplc="08160001">
+      <w:start w:val="1"/>
+      <w:numFmt w:val="bullet"/>
+      <w:lvlText w:val=""/>
+      <w:lvlJc w:val="left"/>
+      <w:pPr>
+        <w:ind w:left="1440" w:hanging="360"/>
+      </w:pPr>
+      <w:rPr>
+        <w:rFonts w:ascii="Symbol" w:hAnsi="Symbol" w:hint="default"/>
+      </w:rPr>
+    </w:lvl>
+    <w:lvl w:ilvl="1" w:tplc="08160003" w:tentative="1">
+      <w:start w:val="1"/>
+      <w:numFmt w:val="bullet"/>
+      <w:lvlText w:val="o"/>
+      <w:lvlJc w:val="left"/>
+      <w:pPr>
+        <w:ind w:left="2160" w:hanging="360"/>
+      </w:pPr>
+      <w:rPr>
+        <w:rFonts w:ascii="Courier New" w:hAnsi="Courier New" w:cs="Courier New" w:hint="default"/>
+      </w:rPr>
+    </w:lvl>
+    <w:lvl w:ilvl="2" w:tplc="08160005" w:tentative="1">
+      <w:start w:val="1"/>
+      <w:numFmt w:val="bullet"/>
+      <w:lvlText w:val=""/>
+      <w:lvlJc w:val="left"/>
+      <w:pPr>
+        <w:ind w:left="2880" w:hanging="360"/>
+      </w:pPr>
+      <w:rPr>
+        <w:rFonts w:ascii="Wingdings" w:hAnsi="Wingdings" w:hint="default"/>
+      </w:rPr>
+    </w:lvl>
+    <w:lvl w:ilvl="3" w:tplc="08160001" w:tentative="1">
+      <w:start w:val="1"/>
+      <w:numFmt w:val="bullet"/>
+      <w:lvlText w:val=""/>
+      <w:lvlJc w:val="left"/>
+      <w:pPr>
+        <w:ind w:left="3600" w:hanging="360"/>
+      </w:pPr>
+      <w:rPr>
+        <w:rFonts w:ascii="Symbol" w:hAnsi="Symbol" w:hint="default"/>
+      </w:rPr>
+    </w:lvl>
+    <w:lvl w:ilvl="4" w:tplc="08160003" w:tentative="1">
+      <w:start w:val="1"/>
+      <w:numFmt w:val="bullet"/>
+      <w:lvlText w:val="o"/>
+      <w:lvlJc w:val="left"/>
+      <w:pPr>
+        <w:ind w:left="4320" w:hanging="360"/>
+      </w:pPr>
+      <w:rPr>
+        <w:rFonts w:ascii="Courier New" w:hAnsi="Courier New" w:cs="Courier New" w:hint="default"/>
+      </w:rPr>
+    </w:lvl>
+    <w:lvl w:ilvl="5" w:tplc="08160005" w:tentative="1">
+      <w:start w:val="1"/>
+      <w:numFmt w:val="bullet"/>
+      <w:lvlText w:val=""/>
+      <w:lvlJc w:val="left"/>
+      <w:pPr>
+        <w:ind w:left="5040" w:hanging="360"/>
+      </w:pPr>
+      <w:rPr>
+        <w:rFonts w:ascii="Wingdings" w:hAnsi="Wingdings" w:hint="default"/>
+      </w:rPr>
+    </w:lvl>
+    <w:lvl w:ilvl="6" w:tplc="08160001" w:tentative="1">
+      <w:start w:val="1"/>
+      <w:numFmt w:val="bullet"/>
+      <w:lvlText w:val=""/>
+      <w:lvlJc w:val="left"/>
+      <w:pPr>
+        <w:ind w:left="5760" w:hanging="360"/>
+      </w:pPr>
+      <w:rPr>
+        <w:rFonts w:ascii="Symbol" w:hAnsi="Symbol" w:hint="default"/>
+      </w:rPr>
+    </w:lvl>
+    <w:lvl w:ilvl="7" w:tplc="08160003" w:tentative="1">
+      <w:start w:val="1"/>
+      <w:numFmt w:val="bullet"/>
+      <w:lvlText w:val="o"/>
+      <w:lvlJc w:val="left"/>
+      <w:pPr>
+        <w:ind w:left="6480" w:hanging="360"/>
+      </w:pPr>
+      <w:rPr>
+        <w:rFonts w:ascii="Courier New" w:hAnsi="Courier New" w:cs="Courier New" w:hint="default"/>
+      </w:rPr>
+    </w:lvl>
+    <w:lvl w:ilvl="8" w:tplc="08160005" w:tentative="1">
+      <w:start w:val="1"/>
+      <w:numFmt w:val="bullet"/>
+      <w:lvlText w:val=""/>
+      <w:lvlJc w:val="left"/>
+      <w:pPr>
+        <w:ind w:left="7200" w:hanging="360"/>
+      </w:pPr>
+      <w:rPr>
+        <w:rFonts w:ascii="Wingdings" w:hAnsi="Wingdings" w:hint="default"/>
+      </w:rPr>
+    </w:lvl>
+  </w:abstractNum>
+  <w:abstractNum w:abstractNumId="13" w15:restartNumberingAfterBreak="0">
     <w:nsid w:val="72AD3043"/>
     <w:multiLevelType w:val="hybridMultilevel"/>
     <w:tmpl w:val="8130B040"/>
@@ -3417,22 +3453,31 @@
     <w:abstractNumId w:val="0"/>
   </w:num>
   <w:num w:numId="6">
-    <w:abstractNumId w:val="6"/>
+    <w:abstractNumId w:val="7"/>
   </w:num>
   <w:num w:numId="7">
-    <w:abstractNumId w:val="9"/>
+    <w:abstractNumId w:val="11"/>
   </w:num>
   <w:num w:numId="8">
     <w:abstractNumId w:val="5"/>
   </w:num>
   <w:num w:numId="9">
-    <w:abstractNumId w:val="7"/>
+    <w:abstractNumId w:val="9"/>
   </w:num>
   <w:num w:numId="10">
+    <w:abstractNumId w:val="13"/>
+  </w:num>
+  <w:num w:numId="11">
     <w:abstractNumId w:val="10"/>
   </w:num>
-  <w:num w:numId="11">
+  <w:num w:numId="12">
     <w:abstractNumId w:val="8"/>
+  </w:num>
+  <w:num w:numId="13">
+    <w:abstractNumId w:val="6"/>
+  </w:num>
+  <w:num w:numId="14">
+    <w:abstractNumId w:val="12"/>
   </w:num>
 </w:numbering>
 </file>

</xml_diff>